<commit_message>
added in development page
</commit_message>
<xml_diff>
--- a/guides/build-and-launch-software-fast/build-and-launch-software-fast.docx
+++ b/guides/build-and-launch-software-fast/build-and-launch-software-fast.docx
@@ -1,6 +1,6 @@
 
 <file path=word/document.xml><?xml version="1.0" encoding="utf-8"?>
-<w:document xmlns:wpc="http://schemas.microsoft.com/office/word/2010/wordprocessingCanvas" xmlns:mo="http://schemas.microsoft.com/office/mac/office/2008/main" xmlns:mc="http://schemas.openxmlformats.org/markup-compatibility/2006" xmlns:mv="urn:schemas-microsoft-com:mac:vml" xmlns:o="urn:schemas-microsoft-com:office:office" xmlns:r="http://schemas.openxmlformats.org/officeDocument/2006/relationships" xmlns:m="http://schemas.openxmlformats.org/officeDocument/2006/math" xmlns:v="urn:schemas-microsoft-com:vml" xmlns:wp14="http://schemas.microsoft.com/office/word/2010/wordprocessingDrawing" xmlns:wp="http://schemas.openxmlformats.org/drawingml/2006/wordprocessingDrawing" xmlns:w10="urn:schemas-microsoft-com:office:word" xmlns:w="http://schemas.openxmlformats.org/wordprocessingml/2006/main" xmlns:w14="http://schemas.microsoft.com/office/word/2010/wordml" xmlns:w15="http://schemas.microsoft.com/office/word/2012/wordml" xmlns:wpg="http://schemas.microsoft.com/office/word/2010/wordprocessingGroup" xmlns:wpi="http://schemas.microsoft.com/office/word/2010/wordprocessingInk" xmlns:wne="http://schemas.microsoft.com/office/word/2006/wordml" xmlns:wps="http://schemas.microsoft.com/office/word/2010/wordprocessingShape" mc:Ignorable="w14 w15 wp14">
+<w:document xmlns:wpc="http://schemas.microsoft.com/office/word/2010/wordprocessingCanvas" xmlns:cx="http://schemas.microsoft.com/office/drawing/2014/chartex" xmlns:cx1="http://schemas.microsoft.com/office/drawing/2015/9/8/chartex" xmlns:cx2="http://schemas.microsoft.com/office/drawing/2015/10/21/chartex" xmlns:cx3="http://schemas.microsoft.com/office/drawing/2016/5/9/chartex" xmlns:cx4="http://schemas.microsoft.com/office/drawing/2016/5/10/chartex" xmlns:cx5="http://schemas.microsoft.com/office/drawing/2016/5/11/chartex" xmlns:cx6="http://schemas.microsoft.com/office/drawing/2016/5/12/chartex" xmlns:cx7="http://schemas.microsoft.com/office/drawing/2016/5/13/chartex" xmlns:cx8="http://schemas.microsoft.com/office/drawing/2016/5/14/chartex" xmlns:mc="http://schemas.openxmlformats.org/markup-compatibility/2006" xmlns:aink="http://schemas.microsoft.com/office/drawing/2016/ink" xmlns:am3d="http://schemas.microsoft.com/office/drawing/2017/model3d" xmlns:o="urn:schemas-microsoft-com:office:office" xmlns:r="http://schemas.openxmlformats.org/officeDocument/2006/relationships" xmlns:m="http://schemas.openxmlformats.org/officeDocument/2006/math" xmlns:v="urn:schemas-microsoft-com:vml" xmlns:wp14="http://schemas.microsoft.com/office/word/2010/wordprocessingDrawing" xmlns:wp="http://schemas.openxmlformats.org/drawingml/2006/wordprocessingDrawing" xmlns:w10="urn:schemas-microsoft-com:office:word" xmlns:w="http://schemas.openxmlformats.org/wordprocessingml/2006/main" xmlns:w14="http://schemas.microsoft.com/office/word/2010/wordml" xmlns:w15="http://schemas.microsoft.com/office/word/2012/wordml" xmlns:w16cid="http://schemas.microsoft.com/office/word/2016/wordml/cid" xmlns:w16se="http://schemas.microsoft.com/office/word/2015/wordml/symex" xmlns:wpg="http://schemas.microsoft.com/office/word/2010/wordprocessingGroup" xmlns:wpi="http://schemas.microsoft.com/office/word/2010/wordprocessingInk" xmlns:wne="http://schemas.microsoft.com/office/word/2006/wordml" xmlns:wps="http://schemas.microsoft.com/office/word/2010/wordprocessingShape" mc:Ignorable="w14 w15 w16se w16cid wp14">
   <w:body>
     <w:p>
       <w:pPr>
@@ -135,6 +135,7 @@
         </w:rPr>
         <w:t xml:space="preserve">nd Launch Software </w:t>
       </w:r>
+      <w:bookmarkEnd w:id="0"/>
       <w:r>
         <w:rPr>
           <w:rFonts w:ascii="Dosis" w:hAnsi="Dosis"/>
@@ -143,9 +144,8 @@
           <w:sz w:val="96"/>
           <w:szCs w:val="96"/>
         </w:rPr>
-        <w:t>FAST [Web and Mobile]</w:t>
-      </w:r>
-      <w:bookmarkEnd w:id="0"/>
+        <w:t xml:space="preserve">FAST </w:t>
+      </w:r>
     </w:p>
     <w:p>
       <w:pPr>
@@ -211,8 +211,6 @@
       <w:sdtPr>
         <w:rPr>
           <w:rFonts w:asciiTheme="minorHAnsi" w:eastAsiaTheme="minorHAnsi" w:hAnsiTheme="minorHAnsi" w:cstheme="minorBidi"/>
-          <w:b w:val="0"/>
-          <w:bCs w:val="0"/>
           <w:color w:val="auto"/>
           <w:sz w:val="24"/>
           <w:szCs w:val="24"/>
@@ -225,6 +223,8 @@
       </w:sdtPr>
       <w:sdtEndPr>
         <w:rPr>
+          <w:b w:val="0"/>
+          <w:bCs w:val="0"/>
           <w:noProof/>
         </w:rPr>
       </w:sdtEndPr>
@@ -255,7 +255,7 @@
               <w:bCs w:val="0"/>
               <w:noProof/>
               <w:color w:val="auto"/>
-              <w:lang w:val="en-US"/>
+              <w:lang w:eastAsia="en-GB"/>
             </w:rPr>
           </w:pPr>
           <w:r>
@@ -275,13 +275,13 @@
             </w:rPr>
             <w:fldChar w:fldCharType="separate"/>
           </w:r>
-          <w:hyperlink w:anchor="_Toc474051796" w:history="1">
+          <w:hyperlink w:anchor="_Toc506825012" w:history="1">
             <w:r>
               <w:rPr>
                 <w:rStyle w:val="Hyperlink"/>
                 <w:noProof/>
               </w:rPr>
-              <w:t>What we will cover:</w:t>
+              <w:t>Introduction</w:t>
             </w:r>
             <w:r>
               <w:rPr>
@@ -302,7 +302,7 @@
                 <w:noProof/>
                 <w:webHidden/>
               </w:rPr>
-              <w:instrText xml:space="preserve"> PAGEREF _Toc474051796 \h </w:instrText>
+              <w:instrText xml:space="preserve"> PAGEREF _Toc506825012 \h </w:instrText>
             </w:r>
             <w:r>
               <w:rPr>
@@ -345,16 +345,16 @@
               <w:bCs w:val="0"/>
               <w:noProof/>
               <w:color w:val="auto"/>
-              <w:lang w:val="en-US"/>
+              <w:lang w:eastAsia="en-GB"/>
             </w:rPr>
           </w:pPr>
-          <w:hyperlink w:anchor="_Toc474051797" w:history="1">
+          <w:hyperlink w:anchor="_Toc506825013" w:history="1">
             <w:r>
               <w:rPr>
                 <w:rStyle w:val="Hyperlink"/>
                 <w:noProof/>
               </w:rPr>
-              <w:t>Introduction</w:t>
+              <w:t>Principles of FAST Delivery</w:t>
             </w:r>
             <w:r>
               <w:rPr>
@@ -375,7 +375,7 @@
                 <w:noProof/>
                 <w:webHidden/>
               </w:rPr>
-              <w:instrText xml:space="preserve"> PAGEREF _Toc474051797 \h </w:instrText>
+              <w:instrText xml:space="preserve"> PAGEREF _Toc506825013 \h </w:instrText>
             </w:r>
             <w:r>
               <w:rPr>
@@ -395,7 +395,7 @@
                 <w:noProof/>
                 <w:webHidden/>
               </w:rPr>
-              <w:t>3</w:t>
+              <w:t>4</w:t>
             </w:r>
             <w:r>
               <w:rPr>
@@ -417,10 +417,10 @@
               <w:noProof/>
               <w:sz w:val="24"/>
               <w:szCs w:val="24"/>
-              <w:lang w:val="en-US"/>
+              <w:lang w:eastAsia="en-GB"/>
             </w:rPr>
           </w:pPr>
-          <w:hyperlink w:anchor="_Toc474051798" w:history="1">
+          <w:hyperlink w:anchor="_Toc506825014" w:history="1">
             <w:r>
               <w:rPr>
                 <w:rStyle w:val="Hyperlink"/>
@@ -447,7 +447,7 @@
                 <w:noProof/>
                 <w:webHidden/>
               </w:rPr>
-              <w:instrText xml:space="preserve"> PAGEREF _Toc474051798 \h </w:instrText>
+              <w:instrText xml:space="preserve"> PAGEREF _Toc506825014 \h </w:instrText>
             </w:r>
             <w:r>
               <w:rPr>
@@ -467,7 +467,7 @@
                 <w:noProof/>
                 <w:webHidden/>
               </w:rPr>
-              <w:t>3</w:t>
+              <w:t>4</w:t>
             </w:r>
             <w:r>
               <w:rPr>
@@ -489,10 +489,10 @@
               <w:noProof/>
               <w:sz w:val="24"/>
               <w:szCs w:val="24"/>
-              <w:lang w:val="en-US"/>
+              <w:lang w:eastAsia="en-GB"/>
             </w:rPr>
           </w:pPr>
-          <w:hyperlink w:anchor="_Toc474051799" w:history="1">
+          <w:hyperlink w:anchor="_Toc506825015" w:history="1">
             <w:r>
               <w:rPr>
                 <w:rStyle w:val="Hyperlink"/>
@@ -519,7 +519,7 @@
                 <w:noProof/>
                 <w:webHidden/>
               </w:rPr>
-              <w:instrText xml:space="preserve"> PAGEREF _Toc474051799 \h </w:instrText>
+              <w:instrText xml:space="preserve"> PAGEREF _Toc506825015 \h </w:instrText>
             </w:r>
             <w:r>
               <w:rPr>
@@ -539,7 +539,7 @@
                 <w:noProof/>
                 <w:webHidden/>
               </w:rPr>
-              <w:t>5</w:t>
+              <w:t>6</w:t>
             </w:r>
             <w:r>
               <w:rPr>
@@ -561,10 +561,10 @@
               <w:noProof/>
               <w:sz w:val="24"/>
               <w:szCs w:val="24"/>
-              <w:lang w:val="en-US"/>
+              <w:lang w:eastAsia="en-GB"/>
             </w:rPr>
           </w:pPr>
-          <w:hyperlink w:anchor="_Toc474051800" w:history="1">
+          <w:hyperlink w:anchor="_Toc506825016" w:history="1">
             <w:r>
               <w:rPr>
                 <w:rStyle w:val="Hyperlink"/>
@@ -591,7 +591,7 @@
                 <w:noProof/>
                 <w:webHidden/>
               </w:rPr>
-              <w:instrText xml:space="preserve"> PAGEREF _Toc474051800 \h </w:instrText>
+              <w:instrText xml:space="preserve"> PAGEREF _Toc506825016 \h </w:instrText>
             </w:r>
             <w:r>
               <w:rPr>
@@ -611,7 +611,7 @@
                 <w:noProof/>
                 <w:webHidden/>
               </w:rPr>
-              <w:t>5</w:t>
+              <w:t>6</w:t>
             </w:r>
             <w:r>
               <w:rPr>
@@ -634,16 +634,16 @@
               <w:bCs w:val="0"/>
               <w:noProof/>
               <w:color w:val="auto"/>
-              <w:lang w:val="en-US"/>
+              <w:lang w:eastAsia="en-GB"/>
             </w:rPr>
           </w:pPr>
-          <w:hyperlink w:anchor="_Toc474051801" w:history="1">
+          <w:hyperlink w:anchor="_Toc506825017" w:history="1">
             <w:r>
               <w:rPr>
                 <w:rStyle w:val="Hyperlink"/>
                 <w:noProof/>
               </w:rPr>
-              <w:t>Decide Product Goals</w:t>
+              <w:t>Product Goals</w:t>
             </w:r>
             <w:r>
               <w:rPr>
@@ -664,7 +664,7 @@
                 <w:noProof/>
                 <w:webHidden/>
               </w:rPr>
-              <w:instrText xml:space="preserve"> PAGEREF _Toc474051801 \h </w:instrText>
+              <w:instrText xml:space="preserve"> PAGEREF _Toc506825017 \h </w:instrText>
             </w:r>
             <w:r>
               <w:rPr>
@@ -684,7 +684,7 @@
                 <w:noProof/>
                 <w:webHidden/>
               </w:rPr>
-              <w:t>6</w:t>
+              <w:t>7</w:t>
             </w:r>
             <w:r>
               <w:rPr>
@@ -706,16 +706,16 @@
               <w:noProof/>
               <w:sz w:val="24"/>
               <w:szCs w:val="24"/>
-              <w:lang w:val="en-US"/>
+              <w:lang w:eastAsia="en-GB"/>
             </w:rPr>
           </w:pPr>
-          <w:hyperlink w:anchor="_Toc474051802" w:history="1">
+          <w:hyperlink w:anchor="_Toc506825018" w:history="1">
             <w:r>
               <w:rPr>
                 <w:rStyle w:val="Hyperlink"/>
                 <w:noProof/>
               </w:rPr>
-              <w:t>1 Deciding Value Added Goals:</w:t>
+              <w:t>Deciding Value Added Goals:</w:t>
             </w:r>
             <w:r>
               <w:rPr>
@@ -736,7 +736,7 @@
                 <w:noProof/>
                 <w:webHidden/>
               </w:rPr>
-              <w:instrText xml:space="preserve"> PAGEREF _Toc474051802 \h </w:instrText>
+              <w:instrText xml:space="preserve"> PAGEREF _Toc506825018 \h </w:instrText>
             </w:r>
             <w:r>
               <w:rPr>
@@ -756,7 +756,7 @@
                 <w:noProof/>
                 <w:webHidden/>
               </w:rPr>
-              <w:t>6</w:t>
+              <w:t>7</w:t>
             </w:r>
             <w:r>
               <w:rPr>
@@ -778,16 +778,16 @@
               <w:noProof/>
               <w:sz w:val="24"/>
               <w:szCs w:val="24"/>
-              <w:lang w:val="en-US"/>
+              <w:lang w:eastAsia="en-GB"/>
             </w:rPr>
           </w:pPr>
-          <w:hyperlink w:anchor="_Toc474051803" w:history="1">
+          <w:hyperlink w:anchor="_Toc506825019" w:history="1">
             <w:r>
               <w:rPr>
                 <w:rStyle w:val="Hyperlink"/>
                 <w:noProof/>
               </w:rPr>
-              <w:t>2 Deciding Functional Goals:</w:t>
+              <w:t>Deciding Functional Goals:</w:t>
             </w:r>
             <w:r>
               <w:rPr>
@@ -808,7 +808,7 @@
                 <w:noProof/>
                 <w:webHidden/>
               </w:rPr>
-              <w:instrText xml:space="preserve"> PAGEREF _Toc474051803 \h </w:instrText>
+              <w:instrText xml:space="preserve"> PAGEREF _Toc506825019 \h </w:instrText>
             </w:r>
             <w:r>
               <w:rPr>
@@ -828,7 +828,7 @@
                 <w:noProof/>
                 <w:webHidden/>
               </w:rPr>
-              <w:t>7</w:t>
+              <w:t>8</w:t>
             </w:r>
             <w:r>
               <w:rPr>
@@ -851,10 +851,10 @@
               <w:bCs w:val="0"/>
               <w:noProof/>
               <w:color w:val="auto"/>
-              <w:lang w:val="en-US"/>
+              <w:lang w:eastAsia="en-GB"/>
             </w:rPr>
           </w:pPr>
-          <w:hyperlink w:anchor="_Toc474051804" w:history="1">
+          <w:hyperlink w:anchor="_Toc506825020" w:history="1">
             <w:r>
               <w:rPr>
                 <w:rStyle w:val="Hyperlink"/>
@@ -881,7 +881,7 @@
                 <w:noProof/>
                 <w:webHidden/>
               </w:rPr>
-              <w:instrText xml:space="preserve"> PAGEREF _Toc474051804 \h </w:instrText>
+              <w:instrText xml:space="preserve"> PAGEREF _Toc506825020 \h </w:instrText>
             </w:r>
             <w:r>
               <w:rPr>
@@ -901,7 +901,7 @@
                 <w:noProof/>
                 <w:webHidden/>
               </w:rPr>
-              <w:t>7</w:t>
+              <w:t>9</w:t>
             </w:r>
             <w:r>
               <w:rPr>
@@ -923,10 +923,10 @@
               <w:noProof/>
               <w:sz w:val="24"/>
               <w:szCs w:val="24"/>
-              <w:lang w:val="en-US"/>
+              <w:lang w:eastAsia="en-GB"/>
             </w:rPr>
           </w:pPr>
-          <w:hyperlink w:anchor="_Toc474051805" w:history="1">
+          <w:hyperlink w:anchor="_Toc506825021" w:history="1">
             <w:r>
               <w:rPr>
                 <w:rStyle w:val="Hyperlink"/>
@@ -953,7 +953,7 @@
                 <w:noProof/>
                 <w:webHidden/>
               </w:rPr>
-              <w:instrText xml:space="preserve"> PAGEREF _Toc474051805 \h </w:instrText>
+              <w:instrText xml:space="preserve"> PAGEREF _Toc506825021 \h </w:instrText>
             </w:r>
             <w:r>
               <w:rPr>
@@ -973,7 +973,7 @@
                 <w:noProof/>
                 <w:webHidden/>
               </w:rPr>
-              <w:t>7</w:t>
+              <w:t>9</w:t>
             </w:r>
             <w:r>
               <w:rPr>
@@ -995,10 +995,10 @@
               <w:noProof/>
               <w:sz w:val="24"/>
               <w:szCs w:val="24"/>
-              <w:lang w:val="en-US"/>
+              <w:lang w:eastAsia="en-GB"/>
             </w:rPr>
           </w:pPr>
-          <w:hyperlink w:anchor="_Toc474051806" w:history="1">
+          <w:hyperlink w:anchor="_Toc506825022" w:history="1">
             <w:r>
               <w:rPr>
                 <w:rStyle w:val="Hyperlink"/>
@@ -1025,7 +1025,7 @@
                 <w:noProof/>
                 <w:webHidden/>
               </w:rPr>
-              <w:instrText xml:space="preserve"> PAGEREF _Toc474051806 \h </w:instrText>
+              <w:instrText xml:space="preserve"> PAGEREF _Toc506825022 \h </w:instrText>
             </w:r>
             <w:r>
               <w:rPr>
@@ -1045,7 +1045,7 @@
                 <w:noProof/>
                 <w:webHidden/>
               </w:rPr>
-              <w:t>7</w:t>
+              <w:t>9</w:t>
             </w:r>
             <w:r>
               <w:rPr>
@@ -1067,10 +1067,10 @@
               <w:noProof/>
               <w:sz w:val="24"/>
               <w:szCs w:val="24"/>
-              <w:lang w:val="en-US"/>
+              <w:lang w:eastAsia="en-GB"/>
             </w:rPr>
           </w:pPr>
-          <w:hyperlink w:anchor="_Toc474051807" w:history="1">
+          <w:hyperlink w:anchor="_Toc506825023" w:history="1">
             <w:r>
               <w:rPr>
                 <w:rStyle w:val="Hyperlink"/>
@@ -1097,7 +1097,7 @@
                 <w:noProof/>
                 <w:webHidden/>
               </w:rPr>
-              <w:instrText xml:space="preserve"> PAGEREF _Toc474051807 \h </w:instrText>
+              <w:instrText xml:space="preserve"> PAGEREF _Toc506825023 \h </w:instrText>
             </w:r>
             <w:r>
               <w:rPr>
@@ -1117,7 +1117,7 @@
                 <w:noProof/>
                 <w:webHidden/>
               </w:rPr>
-              <w:t>8</w:t>
+              <w:t>10</w:t>
             </w:r>
             <w:r>
               <w:rPr>
@@ -1139,10 +1139,10 @@
               <w:noProof/>
               <w:sz w:val="24"/>
               <w:szCs w:val="24"/>
-              <w:lang w:val="en-US"/>
+              <w:lang w:eastAsia="en-GB"/>
             </w:rPr>
           </w:pPr>
-          <w:hyperlink w:anchor="_Toc474051808" w:history="1">
+          <w:hyperlink w:anchor="_Toc506825024" w:history="1">
             <w:r>
               <w:rPr>
                 <w:rStyle w:val="Hyperlink"/>
@@ -1169,7 +1169,7 @@
                 <w:noProof/>
                 <w:webHidden/>
               </w:rPr>
-              <w:instrText xml:space="preserve"> PAGEREF _Toc474051808 \h </w:instrText>
+              <w:instrText xml:space="preserve"> PAGEREF _Toc506825024 \h </w:instrText>
             </w:r>
             <w:r>
               <w:rPr>
@@ -1189,7 +1189,7 @@
                 <w:noProof/>
                 <w:webHidden/>
               </w:rPr>
-              <w:t>8</w:t>
+              <w:t>10</w:t>
             </w:r>
             <w:r>
               <w:rPr>
@@ -1211,10 +1211,10 @@
               <w:noProof/>
               <w:sz w:val="24"/>
               <w:szCs w:val="24"/>
-              <w:lang w:val="en-US"/>
+              <w:lang w:eastAsia="en-GB"/>
             </w:rPr>
           </w:pPr>
-          <w:hyperlink w:anchor="_Toc474051809" w:history="1">
+          <w:hyperlink w:anchor="_Toc506825025" w:history="1">
             <w:r>
               <w:rPr>
                 <w:rStyle w:val="Hyperlink"/>
@@ -1241,7 +1241,7 @@
                 <w:noProof/>
                 <w:webHidden/>
               </w:rPr>
-              <w:instrText xml:space="preserve"> PAGEREF _Toc474051809 \h </w:instrText>
+              <w:instrText xml:space="preserve"> PAGEREF _Toc506825025 \h </w:instrText>
             </w:r>
             <w:r>
               <w:rPr>
@@ -1261,7 +1261,7 @@
                 <w:noProof/>
                 <w:webHidden/>
               </w:rPr>
-              <w:t>9</w:t>
+              <w:t>10</w:t>
             </w:r>
             <w:r>
               <w:rPr>
@@ -1284,10 +1284,10 @@
               <w:bCs w:val="0"/>
               <w:noProof/>
               <w:color w:val="auto"/>
-              <w:lang w:val="en-US"/>
+              <w:lang w:eastAsia="en-GB"/>
             </w:rPr>
           </w:pPr>
-          <w:hyperlink w:anchor="_Toc474051810" w:history="1">
+          <w:hyperlink w:anchor="_Toc506825026" w:history="1">
             <w:r>
               <w:rPr>
                 <w:rStyle w:val="Hyperlink"/>
@@ -1314,7 +1314,7 @@
                 <w:noProof/>
                 <w:webHidden/>
               </w:rPr>
-              <w:instrText xml:space="preserve"> PAGEREF _Toc474051810 \h </w:instrText>
+              <w:instrText xml:space="preserve"> PAGEREF _Toc506825026 \h </w:instrText>
             </w:r>
             <w:r>
               <w:rPr>
@@ -1334,7 +1334,80 @@
                 <w:noProof/>
                 <w:webHidden/>
               </w:rPr>
-              <w:t>9</w:t>
+              <w:t>12</w:t>
+            </w:r>
+            <w:r>
+              <w:rPr>
+                <w:noProof/>
+                <w:webHidden/>
+              </w:rPr>
+              <w:fldChar w:fldCharType="end"/>
+            </w:r>
+          </w:hyperlink>
+        </w:p>
+        <w:p>
+          <w:pPr>
+            <w:pStyle w:val="TOC1"/>
+            <w:tabs>
+              <w:tab w:val="right" w:leader="dot" w:pos="9350"/>
+            </w:tabs>
+            <w:rPr>
+              <w:rFonts w:asciiTheme="minorHAnsi" w:eastAsiaTheme="minorEastAsia" w:hAnsiTheme="minorHAnsi"/>
+              <w:b w:val="0"/>
+              <w:bCs w:val="0"/>
+              <w:noProof/>
+              <w:color w:val="auto"/>
+              <w:lang w:eastAsia="en-GB"/>
+            </w:rPr>
+          </w:pPr>
+          <w:hyperlink w:anchor="_Toc506825027" w:history="1">
+            <w:r>
+              <w:rPr>
+                <w:rStyle w:val="Hyperlink"/>
+                <w:noProof/>
+              </w:rPr>
+              <w:t>The MVP Requirements Analysis</w:t>
+            </w:r>
+            <w:r>
+              <w:rPr>
+                <w:noProof/>
+                <w:webHidden/>
+              </w:rPr>
+              <w:tab/>
+            </w:r>
+            <w:r>
+              <w:rPr>
+                <w:noProof/>
+                <w:webHidden/>
+              </w:rPr>
+              <w:fldChar w:fldCharType="begin"/>
+            </w:r>
+            <w:r>
+              <w:rPr>
+                <w:noProof/>
+                <w:webHidden/>
+              </w:rPr>
+              <w:instrText xml:space="preserve"> PAGEREF _Toc506825027 \h </w:instrText>
+            </w:r>
+            <w:r>
+              <w:rPr>
+                <w:noProof/>
+                <w:webHidden/>
+              </w:rPr>
+            </w:r>
+            <w:r>
+              <w:rPr>
+                <w:noProof/>
+                <w:webHidden/>
+              </w:rPr>
+              <w:fldChar w:fldCharType="separate"/>
+            </w:r>
+            <w:r>
+              <w:rPr>
+                <w:noProof/>
+                <w:webHidden/>
+              </w:rPr>
+              <w:t>12</w:t>
             </w:r>
             <w:r>
               <w:rPr>
@@ -1356,16 +1429,16 @@
               <w:noProof/>
               <w:sz w:val="24"/>
               <w:szCs w:val="24"/>
-              <w:lang w:val="en-US"/>
+              <w:lang w:eastAsia="en-GB"/>
             </w:rPr>
           </w:pPr>
-          <w:hyperlink w:anchor="_Toc474051811" w:history="1">
+          <w:hyperlink w:anchor="_Toc506825028" w:history="1">
             <w:r>
               <w:rPr>
                 <w:rStyle w:val="Hyperlink"/>
                 <w:noProof/>
               </w:rPr>
-              <w:t>The MVP</w:t>
+              <w:t>Step 1: Listing Requirements</w:t>
             </w:r>
             <w:r>
               <w:rPr>
@@ -1386,7 +1459,7 @@
                 <w:noProof/>
                 <w:webHidden/>
               </w:rPr>
-              <w:instrText xml:space="preserve"> PAGEREF _Toc474051811 \h </w:instrText>
+              <w:instrText xml:space="preserve"> PAGEREF _Toc506825028 \h </w:instrText>
             </w:r>
             <w:r>
               <w:rPr>
@@ -1406,7 +1479,7 @@
                 <w:noProof/>
                 <w:webHidden/>
               </w:rPr>
-              <w:t>9</w:t>
+              <w:t>12</w:t>
             </w:r>
             <w:r>
               <w:rPr>
@@ -1428,16 +1501,16 @@
               <w:noProof/>
               <w:sz w:val="24"/>
               <w:szCs w:val="24"/>
-              <w:lang w:val="en-US"/>
+              <w:lang w:eastAsia="en-GB"/>
             </w:rPr>
           </w:pPr>
-          <w:hyperlink w:anchor="_Toc474051812" w:history="1">
+          <w:hyperlink w:anchor="_Toc506825029" w:history="1">
             <w:r>
               <w:rPr>
                 <w:rStyle w:val="Hyperlink"/>
                 <w:noProof/>
               </w:rPr>
-              <w:t>Requirements Analysis</w:t>
+              <w:t>Step 2: Re-ordering Requirements</w:t>
             </w:r>
             <w:r>
               <w:rPr>
@@ -1458,7 +1531,7 @@
                 <w:noProof/>
                 <w:webHidden/>
               </w:rPr>
-              <w:instrText xml:space="preserve"> PAGEREF _Toc474051812 \h </w:instrText>
+              <w:instrText xml:space="preserve"> PAGEREF _Toc506825029 \h </w:instrText>
             </w:r>
             <w:r>
               <w:rPr>
@@ -1478,7 +1551,456 @@
                 <w:noProof/>
                 <w:webHidden/>
               </w:rPr>
-              <w:t>9</w:t>
+              <w:t>13</w:t>
+            </w:r>
+            <w:r>
+              <w:rPr>
+                <w:noProof/>
+                <w:webHidden/>
+              </w:rPr>
+              <w:fldChar w:fldCharType="end"/>
+            </w:r>
+          </w:hyperlink>
+        </w:p>
+        <w:p>
+          <w:pPr>
+            <w:pStyle w:val="TOC2"/>
+            <w:tabs>
+              <w:tab w:val="right" w:leader="dot" w:pos="9350"/>
+            </w:tabs>
+            <w:rPr>
+              <w:rFonts w:eastAsiaTheme="minorEastAsia"/>
+              <w:noProof/>
+              <w:sz w:val="24"/>
+              <w:szCs w:val="24"/>
+              <w:lang w:eastAsia="en-GB"/>
+            </w:rPr>
+          </w:pPr>
+          <w:hyperlink w:anchor="_Toc506825030" w:history="1">
+            <w:r>
+              <w:rPr>
+                <w:rStyle w:val="Hyperlink"/>
+                <w:noProof/>
+              </w:rPr>
+              <w:t>Step 3: CUT, CUT and CUT (LEAN)</w:t>
+            </w:r>
+            <w:r>
+              <w:rPr>
+                <w:noProof/>
+                <w:webHidden/>
+              </w:rPr>
+              <w:tab/>
+            </w:r>
+            <w:r>
+              <w:rPr>
+                <w:noProof/>
+                <w:webHidden/>
+              </w:rPr>
+              <w:fldChar w:fldCharType="begin"/>
+            </w:r>
+            <w:r>
+              <w:rPr>
+                <w:noProof/>
+                <w:webHidden/>
+              </w:rPr>
+              <w:instrText xml:space="preserve"> PAGEREF _Toc506825030 \h </w:instrText>
+            </w:r>
+            <w:r>
+              <w:rPr>
+                <w:noProof/>
+                <w:webHidden/>
+              </w:rPr>
+            </w:r>
+            <w:r>
+              <w:rPr>
+                <w:noProof/>
+                <w:webHidden/>
+              </w:rPr>
+              <w:fldChar w:fldCharType="separate"/>
+            </w:r>
+            <w:r>
+              <w:rPr>
+                <w:noProof/>
+                <w:webHidden/>
+              </w:rPr>
+              <w:t>15</w:t>
+            </w:r>
+            <w:r>
+              <w:rPr>
+                <w:noProof/>
+                <w:webHidden/>
+              </w:rPr>
+              <w:fldChar w:fldCharType="end"/>
+            </w:r>
+          </w:hyperlink>
+        </w:p>
+        <w:p>
+          <w:pPr>
+            <w:pStyle w:val="TOC2"/>
+            <w:tabs>
+              <w:tab w:val="right" w:leader="dot" w:pos="9350"/>
+            </w:tabs>
+            <w:rPr>
+              <w:rFonts w:eastAsiaTheme="minorEastAsia"/>
+              <w:noProof/>
+              <w:sz w:val="24"/>
+              <w:szCs w:val="24"/>
+              <w:lang w:eastAsia="en-GB"/>
+            </w:rPr>
+          </w:pPr>
+          <w:hyperlink w:anchor="_Toc506825031" w:history="1">
+            <w:r>
+              <w:rPr>
+                <w:rStyle w:val="Hyperlink"/>
+                <w:noProof/>
+              </w:rPr>
+              <w:t>Step 4: Fleshing Out the Requirements</w:t>
+            </w:r>
+            <w:r>
+              <w:rPr>
+                <w:noProof/>
+                <w:webHidden/>
+              </w:rPr>
+              <w:tab/>
+            </w:r>
+            <w:r>
+              <w:rPr>
+                <w:noProof/>
+                <w:webHidden/>
+              </w:rPr>
+              <w:fldChar w:fldCharType="begin"/>
+            </w:r>
+            <w:r>
+              <w:rPr>
+                <w:noProof/>
+                <w:webHidden/>
+              </w:rPr>
+              <w:instrText xml:space="preserve"> PAGEREF _Toc506825031 \h </w:instrText>
+            </w:r>
+            <w:r>
+              <w:rPr>
+                <w:noProof/>
+                <w:webHidden/>
+              </w:rPr>
+            </w:r>
+            <w:r>
+              <w:rPr>
+                <w:noProof/>
+                <w:webHidden/>
+              </w:rPr>
+              <w:fldChar w:fldCharType="separate"/>
+            </w:r>
+            <w:r>
+              <w:rPr>
+                <w:noProof/>
+                <w:webHidden/>
+              </w:rPr>
+              <w:t>16</w:t>
+            </w:r>
+            <w:r>
+              <w:rPr>
+                <w:noProof/>
+                <w:webHidden/>
+              </w:rPr>
+              <w:fldChar w:fldCharType="end"/>
+            </w:r>
+          </w:hyperlink>
+        </w:p>
+        <w:p>
+          <w:pPr>
+            <w:pStyle w:val="TOC2"/>
+            <w:tabs>
+              <w:tab w:val="right" w:leader="dot" w:pos="9350"/>
+            </w:tabs>
+            <w:rPr>
+              <w:rFonts w:eastAsiaTheme="minorEastAsia"/>
+              <w:noProof/>
+              <w:sz w:val="24"/>
+              <w:szCs w:val="24"/>
+              <w:lang w:eastAsia="en-GB"/>
+            </w:rPr>
+          </w:pPr>
+          <w:hyperlink w:anchor="_Toc506825032" w:history="1">
+            <w:r>
+              <w:rPr>
+                <w:rStyle w:val="Hyperlink"/>
+                <w:noProof/>
+              </w:rPr>
+              <w:t>Step 5: Rinse and Repeat (Agile Backlog Grooming)</w:t>
+            </w:r>
+            <w:r>
+              <w:rPr>
+                <w:noProof/>
+                <w:webHidden/>
+              </w:rPr>
+              <w:tab/>
+            </w:r>
+            <w:r>
+              <w:rPr>
+                <w:noProof/>
+                <w:webHidden/>
+              </w:rPr>
+              <w:fldChar w:fldCharType="begin"/>
+            </w:r>
+            <w:r>
+              <w:rPr>
+                <w:noProof/>
+                <w:webHidden/>
+              </w:rPr>
+              <w:instrText xml:space="preserve"> PAGEREF _Toc506825032 \h </w:instrText>
+            </w:r>
+            <w:r>
+              <w:rPr>
+                <w:noProof/>
+                <w:webHidden/>
+              </w:rPr>
+            </w:r>
+            <w:r>
+              <w:rPr>
+                <w:noProof/>
+                <w:webHidden/>
+              </w:rPr>
+              <w:fldChar w:fldCharType="separate"/>
+            </w:r>
+            <w:r>
+              <w:rPr>
+                <w:noProof/>
+                <w:webHidden/>
+              </w:rPr>
+              <w:t>17</w:t>
+            </w:r>
+            <w:r>
+              <w:rPr>
+                <w:noProof/>
+                <w:webHidden/>
+              </w:rPr>
+              <w:fldChar w:fldCharType="end"/>
+            </w:r>
+          </w:hyperlink>
+        </w:p>
+        <w:p>
+          <w:pPr>
+            <w:pStyle w:val="TOC1"/>
+            <w:tabs>
+              <w:tab w:val="right" w:leader="dot" w:pos="9350"/>
+            </w:tabs>
+            <w:rPr>
+              <w:rFonts w:asciiTheme="minorHAnsi" w:eastAsiaTheme="minorEastAsia" w:hAnsiTheme="minorHAnsi"/>
+              <w:b w:val="0"/>
+              <w:bCs w:val="0"/>
+              <w:noProof/>
+              <w:color w:val="auto"/>
+              <w:lang w:eastAsia="en-GB"/>
+            </w:rPr>
+          </w:pPr>
+          <w:hyperlink w:anchor="_Toc506825033" w:history="1">
+            <w:r>
+              <w:rPr>
+                <w:rStyle w:val="Hyperlink"/>
+                <w:noProof/>
+              </w:rPr>
+              <w:t>Choosing the Right Technology</w:t>
+            </w:r>
+            <w:r>
+              <w:rPr>
+                <w:noProof/>
+                <w:webHidden/>
+              </w:rPr>
+              <w:tab/>
+            </w:r>
+            <w:r>
+              <w:rPr>
+                <w:noProof/>
+                <w:webHidden/>
+              </w:rPr>
+              <w:fldChar w:fldCharType="begin"/>
+            </w:r>
+            <w:r>
+              <w:rPr>
+                <w:noProof/>
+                <w:webHidden/>
+              </w:rPr>
+              <w:instrText xml:space="preserve"> PAGEREF _Toc506825033 \h </w:instrText>
+            </w:r>
+            <w:r>
+              <w:rPr>
+                <w:noProof/>
+                <w:webHidden/>
+              </w:rPr>
+            </w:r>
+            <w:r>
+              <w:rPr>
+                <w:noProof/>
+                <w:webHidden/>
+              </w:rPr>
+              <w:fldChar w:fldCharType="separate"/>
+            </w:r>
+            <w:r>
+              <w:rPr>
+                <w:noProof/>
+                <w:webHidden/>
+              </w:rPr>
+              <w:t>19</w:t>
+            </w:r>
+            <w:r>
+              <w:rPr>
+                <w:noProof/>
+                <w:webHidden/>
+              </w:rPr>
+              <w:fldChar w:fldCharType="end"/>
+            </w:r>
+          </w:hyperlink>
+        </w:p>
+        <w:p>
+          <w:pPr>
+            <w:pStyle w:val="TOC1"/>
+            <w:tabs>
+              <w:tab w:val="right" w:leader="dot" w:pos="9350"/>
+            </w:tabs>
+            <w:rPr>
+              <w:rFonts w:asciiTheme="minorHAnsi" w:eastAsiaTheme="minorEastAsia" w:hAnsiTheme="minorHAnsi"/>
+              <w:b w:val="0"/>
+              <w:bCs w:val="0"/>
+              <w:noProof/>
+              <w:color w:val="auto"/>
+              <w:lang w:eastAsia="en-GB"/>
+            </w:rPr>
+          </w:pPr>
+          <w:hyperlink w:anchor="_Toc506825034" w:history="1">
+            <w:r>
+              <w:rPr>
+                <w:rStyle w:val="Hyperlink"/>
+                <w:noProof/>
+              </w:rPr>
+              <w:t>Find the Right Development Partner</w:t>
+            </w:r>
+            <w:r>
+              <w:rPr>
+                <w:noProof/>
+                <w:webHidden/>
+              </w:rPr>
+              <w:tab/>
+            </w:r>
+            <w:r>
+              <w:rPr>
+                <w:noProof/>
+                <w:webHidden/>
+              </w:rPr>
+              <w:fldChar w:fldCharType="begin"/>
+            </w:r>
+            <w:r>
+              <w:rPr>
+                <w:noProof/>
+                <w:webHidden/>
+              </w:rPr>
+              <w:instrText xml:space="preserve"> PAGEREF _Toc506825034 \h </w:instrText>
+            </w:r>
+            <w:r>
+              <w:rPr>
+                <w:noProof/>
+                <w:webHidden/>
+              </w:rPr>
+            </w:r>
+            <w:r>
+              <w:rPr>
+                <w:noProof/>
+                <w:webHidden/>
+              </w:rPr>
+              <w:fldChar w:fldCharType="separate"/>
+            </w:r>
+            <w:r>
+              <w:rPr>
+                <w:noProof/>
+                <w:webHidden/>
+              </w:rPr>
+              <w:t>21</w:t>
+            </w:r>
+            <w:r>
+              <w:rPr>
+                <w:noProof/>
+                <w:webHidden/>
+              </w:rPr>
+              <w:fldChar w:fldCharType="end"/>
+            </w:r>
+          </w:hyperlink>
+        </w:p>
+        <w:p>
+          <w:pPr>
+            <w:pStyle w:val="TOC1"/>
+            <w:tabs>
+              <w:tab w:val="right" w:leader="dot" w:pos="9350"/>
+            </w:tabs>
+            <w:rPr>
+              <w:rFonts w:asciiTheme="minorHAnsi" w:eastAsiaTheme="minorEastAsia" w:hAnsiTheme="minorHAnsi"/>
+              <w:b w:val="0"/>
+              <w:bCs w:val="0"/>
+              <w:noProof/>
+              <w:color w:val="auto"/>
+              <w:lang w:eastAsia="en-GB"/>
+            </w:rPr>
+          </w:pPr>
+          <w:hyperlink w:anchor="_Toc506825035" w:history="1">
+            <w:r>
+              <w:rPr>
+                <w:rStyle w:val="Hyperlink"/>
+                <w:noProof/>
+              </w:rPr>
+              <w:t>Conc</w:t>
+            </w:r>
+            <w:r>
+              <w:rPr>
+                <w:rStyle w:val="Hyperlink"/>
+                <w:noProof/>
+              </w:rPr>
+              <w:t>l</w:t>
+            </w:r>
+            <w:r>
+              <w:rPr>
+                <w:rStyle w:val="Hyperlink"/>
+                <w:noProof/>
+              </w:rPr>
+              <w:t>usion</w:t>
+            </w:r>
+            <w:r>
+              <w:rPr>
+                <w:noProof/>
+                <w:webHidden/>
+              </w:rPr>
+              <w:tab/>
+            </w:r>
+            <w:r>
+              <w:rPr>
+                <w:noProof/>
+                <w:webHidden/>
+              </w:rPr>
+              <w:fldChar w:fldCharType="begin"/>
+            </w:r>
+            <w:r>
+              <w:rPr>
+                <w:noProof/>
+                <w:webHidden/>
+              </w:rPr>
+              <w:instrText xml:space="preserve"> PAGEREF _Toc506825035 \h </w:instrText>
+            </w:r>
+            <w:r>
+              <w:rPr>
+                <w:noProof/>
+                <w:webHidden/>
+              </w:rPr>
+            </w:r>
+            <w:r>
+              <w:rPr>
+                <w:noProof/>
+                <w:webHidden/>
+              </w:rPr>
+              <w:fldChar w:fldCharType="separate"/>
+            </w:r>
+            <w:r>
+              <w:rPr>
+                <w:noProof/>
+                <w:webHidden/>
+              </w:rPr>
+              <w:t>22</w:t>
             </w:r>
             <w:r>
               <w:rPr>
@@ -1502,16 +2024,16 @@
               <w:noProof/>
               <w:sz w:val="24"/>
               <w:szCs w:val="24"/>
-              <w:lang w:val="en-US"/>
+              <w:lang w:eastAsia="en-GB"/>
             </w:rPr>
           </w:pPr>
-          <w:hyperlink w:anchor="_Toc474051813" w:history="1">
+          <w:hyperlink w:anchor="_Toc506825036" w:history="1">
             <w:r>
               <w:rPr>
                 <w:rStyle w:val="Hyperlink"/>
                 <w:noProof/>
               </w:rPr>
-              <w:t>Step 1: Listing Requirements</w:t>
+              <w:t>About the author:</w:t>
             </w:r>
             <w:r>
               <w:rPr>
@@ -1532,7 +2054,7 @@
                 <w:noProof/>
                 <w:webHidden/>
               </w:rPr>
-              <w:instrText xml:space="preserve"> PAGEREF _Toc474051813 \h </w:instrText>
+              <w:instrText xml:space="preserve"> PAGEREF _Toc506825036 \h </w:instrText>
             </w:r>
             <w:r>
               <w:rPr>
@@ -1552,520 +2074,7 @@
                 <w:noProof/>
                 <w:webHidden/>
               </w:rPr>
-              <w:t>9</w:t>
-            </w:r>
-            <w:r>
-              <w:rPr>
-                <w:noProof/>
-                <w:webHidden/>
-              </w:rPr>
-              <w:fldChar w:fldCharType="end"/>
-            </w:r>
-          </w:hyperlink>
-        </w:p>
-        <w:p>
-          <w:pPr>
-            <w:pStyle w:val="TOC3"/>
-            <w:tabs>
-              <w:tab w:val="right" w:leader="dot" w:pos="9350"/>
-            </w:tabs>
-            <w:rPr>
-              <w:rFonts w:eastAsiaTheme="minorEastAsia"/>
-              <w:i w:val="0"/>
-              <w:iCs w:val="0"/>
-              <w:noProof/>
-              <w:sz w:val="24"/>
-              <w:szCs w:val="24"/>
-              <w:lang w:val="en-US"/>
-            </w:rPr>
-          </w:pPr>
-          <w:hyperlink w:anchor="_Toc474051814" w:history="1">
-            <w:r>
-              <w:rPr>
-                <w:rStyle w:val="Hyperlink"/>
-                <w:noProof/>
-              </w:rPr>
-              <w:t>Step 2: Re-ordering Requirements</w:t>
-            </w:r>
-            <w:r>
-              <w:rPr>
-                <w:noProof/>
-                <w:webHidden/>
-              </w:rPr>
-              <w:tab/>
-            </w:r>
-            <w:r>
-              <w:rPr>
-                <w:noProof/>
-                <w:webHidden/>
-              </w:rPr>
-              <w:fldChar w:fldCharType="begin"/>
-            </w:r>
-            <w:r>
-              <w:rPr>
-                <w:noProof/>
-                <w:webHidden/>
-              </w:rPr>
-              <w:instrText xml:space="preserve"> PAGEREF _Toc474051814 \h </w:instrText>
-            </w:r>
-            <w:r>
-              <w:rPr>
-                <w:noProof/>
-                <w:webHidden/>
-              </w:rPr>
-            </w:r>
-            <w:r>
-              <w:rPr>
-                <w:noProof/>
-                <w:webHidden/>
-              </w:rPr>
-              <w:fldChar w:fldCharType="separate"/>
-            </w:r>
-            <w:r>
-              <w:rPr>
-                <w:noProof/>
-                <w:webHidden/>
-              </w:rPr>
-              <w:t>11</w:t>
-            </w:r>
-            <w:r>
-              <w:rPr>
-                <w:noProof/>
-                <w:webHidden/>
-              </w:rPr>
-              <w:fldChar w:fldCharType="end"/>
-            </w:r>
-          </w:hyperlink>
-        </w:p>
-        <w:p>
-          <w:pPr>
-            <w:pStyle w:val="TOC3"/>
-            <w:tabs>
-              <w:tab w:val="right" w:leader="dot" w:pos="9350"/>
-            </w:tabs>
-            <w:rPr>
-              <w:rFonts w:eastAsiaTheme="minorEastAsia"/>
-              <w:i w:val="0"/>
-              <w:iCs w:val="0"/>
-              <w:noProof/>
-              <w:sz w:val="24"/>
-              <w:szCs w:val="24"/>
-              <w:lang w:val="en-US"/>
-            </w:rPr>
-          </w:pPr>
-          <w:hyperlink w:anchor="_Toc474051815" w:history="1">
-            <w:r>
-              <w:rPr>
-                <w:rStyle w:val="Hyperlink"/>
-                <w:noProof/>
-              </w:rPr>
-              <w:t>Step 3: CUT, CUT and CUT (LEAN)</w:t>
-            </w:r>
-            <w:r>
-              <w:rPr>
-                <w:noProof/>
-                <w:webHidden/>
-              </w:rPr>
-              <w:tab/>
-            </w:r>
-            <w:r>
-              <w:rPr>
-                <w:noProof/>
-                <w:webHidden/>
-              </w:rPr>
-              <w:fldChar w:fldCharType="begin"/>
-            </w:r>
-            <w:r>
-              <w:rPr>
-                <w:noProof/>
-                <w:webHidden/>
-              </w:rPr>
-              <w:instrText xml:space="preserve"> PAGEREF _Toc474051815 \h </w:instrText>
-            </w:r>
-            <w:r>
-              <w:rPr>
-                <w:noProof/>
-                <w:webHidden/>
-              </w:rPr>
-            </w:r>
-            <w:r>
-              <w:rPr>
-                <w:noProof/>
-                <w:webHidden/>
-              </w:rPr>
-              <w:fldChar w:fldCharType="separate"/>
-            </w:r>
-            <w:r>
-              <w:rPr>
-                <w:noProof/>
-                <w:webHidden/>
-              </w:rPr>
-              <w:t>12</w:t>
-            </w:r>
-            <w:r>
-              <w:rPr>
-                <w:noProof/>
-                <w:webHidden/>
-              </w:rPr>
-              <w:fldChar w:fldCharType="end"/>
-            </w:r>
-          </w:hyperlink>
-        </w:p>
-        <w:p>
-          <w:pPr>
-            <w:pStyle w:val="TOC2"/>
-            <w:tabs>
-              <w:tab w:val="right" w:leader="dot" w:pos="9350"/>
-            </w:tabs>
-            <w:rPr>
-              <w:rFonts w:eastAsiaTheme="minorEastAsia"/>
-              <w:noProof/>
-              <w:sz w:val="24"/>
-              <w:szCs w:val="24"/>
-              <w:lang w:val="en-US"/>
-            </w:rPr>
-          </w:pPr>
-          <w:hyperlink w:anchor="_Toc474051816" w:history="1">
-            <w:r>
-              <w:rPr>
-                <w:rStyle w:val="Hyperlink"/>
-                <w:noProof/>
-              </w:rPr>
-              <w:t>Step 2: Fleshing Out the Requirements</w:t>
-            </w:r>
-            <w:r>
-              <w:rPr>
-                <w:noProof/>
-                <w:webHidden/>
-              </w:rPr>
-              <w:tab/>
-            </w:r>
-            <w:r>
-              <w:rPr>
-                <w:noProof/>
-                <w:webHidden/>
-              </w:rPr>
-              <w:fldChar w:fldCharType="begin"/>
-            </w:r>
-            <w:r>
-              <w:rPr>
-                <w:noProof/>
-                <w:webHidden/>
-              </w:rPr>
-              <w:instrText xml:space="preserve"> PAGEREF _Toc474051816 \h </w:instrText>
-            </w:r>
-            <w:r>
-              <w:rPr>
-                <w:noProof/>
-                <w:webHidden/>
-              </w:rPr>
-            </w:r>
-            <w:r>
-              <w:rPr>
-                <w:noProof/>
-                <w:webHidden/>
-              </w:rPr>
-              <w:fldChar w:fldCharType="separate"/>
-            </w:r>
-            <w:r>
-              <w:rPr>
-                <w:noProof/>
-                <w:webHidden/>
-              </w:rPr>
-              <w:t>14</w:t>
-            </w:r>
-            <w:r>
-              <w:rPr>
-                <w:noProof/>
-                <w:webHidden/>
-              </w:rPr>
-              <w:fldChar w:fldCharType="end"/>
-            </w:r>
-          </w:hyperlink>
-        </w:p>
-        <w:p>
-          <w:pPr>
-            <w:pStyle w:val="TOC2"/>
-            <w:tabs>
-              <w:tab w:val="right" w:leader="dot" w:pos="9350"/>
-            </w:tabs>
-            <w:rPr>
-              <w:rFonts w:eastAsiaTheme="minorEastAsia"/>
-              <w:noProof/>
-              <w:sz w:val="24"/>
-              <w:szCs w:val="24"/>
-              <w:lang w:val="en-US"/>
-            </w:rPr>
-          </w:pPr>
-          <w:hyperlink w:anchor="_Toc474051817" w:history="1">
-            <w:r>
-              <w:rPr>
-                <w:rStyle w:val="Hyperlink"/>
-                <w:noProof/>
-              </w:rPr>
-              <w:t>Step 3: Rinse and Repeat (Agile Backlog Grooming)</w:t>
-            </w:r>
-            <w:r>
-              <w:rPr>
-                <w:noProof/>
-                <w:webHidden/>
-              </w:rPr>
-              <w:tab/>
-            </w:r>
-            <w:r>
-              <w:rPr>
-                <w:noProof/>
-                <w:webHidden/>
-              </w:rPr>
-              <w:fldChar w:fldCharType="begin"/>
-            </w:r>
-            <w:r>
-              <w:rPr>
-                <w:noProof/>
-                <w:webHidden/>
-              </w:rPr>
-              <w:instrText xml:space="preserve"> PAGEREF _Toc474051817 \h </w:instrText>
-            </w:r>
-            <w:r>
-              <w:rPr>
-                <w:noProof/>
-                <w:webHidden/>
-              </w:rPr>
-            </w:r>
-            <w:r>
-              <w:rPr>
-                <w:noProof/>
-                <w:webHidden/>
-              </w:rPr>
-              <w:fldChar w:fldCharType="separate"/>
-            </w:r>
-            <w:r>
-              <w:rPr>
-                <w:noProof/>
-                <w:webHidden/>
-              </w:rPr>
-              <w:t>15</w:t>
-            </w:r>
-            <w:r>
-              <w:rPr>
-                <w:noProof/>
-                <w:webHidden/>
-              </w:rPr>
-              <w:fldChar w:fldCharType="end"/>
-            </w:r>
-          </w:hyperlink>
-        </w:p>
-        <w:p>
-          <w:pPr>
-            <w:pStyle w:val="TOC3"/>
-            <w:tabs>
-              <w:tab w:val="right" w:leader="dot" w:pos="9350"/>
-            </w:tabs>
-            <w:rPr>
-              <w:rFonts w:eastAsiaTheme="minorEastAsia"/>
-              <w:i w:val="0"/>
-              <w:iCs w:val="0"/>
-              <w:noProof/>
-              <w:sz w:val="24"/>
-              <w:szCs w:val="24"/>
-              <w:lang w:val="en-US"/>
-            </w:rPr>
-          </w:pPr>
-          <w:hyperlink w:anchor="_Toc474051818" w:history="1">
-            <w:r>
-              <w:rPr>
-                <w:rStyle w:val="Hyperlink"/>
-                <w:noProof/>
-              </w:rPr>
-              <w:t>Choosing the Right Technology</w:t>
-            </w:r>
-            <w:r>
-              <w:rPr>
-                <w:noProof/>
-                <w:webHidden/>
-              </w:rPr>
-              <w:tab/>
-            </w:r>
-            <w:r>
-              <w:rPr>
-                <w:noProof/>
-                <w:webHidden/>
-              </w:rPr>
-              <w:fldChar w:fldCharType="begin"/>
-            </w:r>
-            <w:r>
-              <w:rPr>
-                <w:noProof/>
-                <w:webHidden/>
-              </w:rPr>
-              <w:instrText xml:space="preserve"> PAGEREF _Toc474051818 \h </w:instrText>
-            </w:r>
-            <w:r>
-              <w:rPr>
-                <w:noProof/>
-                <w:webHidden/>
-              </w:rPr>
-            </w:r>
-            <w:r>
-              <w:rPr>
-                <w:noProof/>
-                <w:webHidden/>
-              </w:rPr>
-              <w:fldChar w:fldCharType="separate"/>
-            </w:r>
-            <w:r>
-              <w:rPr>
-                <w:noProof/>
-                <w:webHidden/>
-              </w:rPr>
-              <w:t>16</w:t>
-            </w:r>
-            <w:r>
-              <w:rPr>
-                <w:noProof/>
-                <w:webHidden/>
-              </w:rPr>
-              <w:fldChar w:fldCharType="end"/>
-            </w:r>
-          </w:hyperlink>
-        </w:p>
-        <w:p>
-          <w:pPr>
-            <w:pStyle w:val="TOC3"/>
-            <w:tabs>
-              <w:tab w:val="right" w:leader="dot" w:pos="9350"/>
-            </w:tabs>
-            <w:rPr>
-              <w:rFonts w:eastAsiaTheme="minorEastAsia"/>
-              <w:i w:val="0"/>
-              <w:iCs w:val="0"/>
-              <w:noProof/>
-              <w:sz w:val="24"/>
-              <w:szCs w:val="24"/>
-              <w:lang w:val="en-US"/>
-            </w:rPr>
-          </w:pPr>
-          <w:hyperlink w:anchor="_Toc474051819" w:history="1">
-            <w:r>
-              <w:rPr>
-                <w:rStyle w:val="Hyperlink"/>
-                <w:noProof/>
-              </w:rPr>
-              <w:t>Find the Right Designer/Developer Combination</w:t>
-            </w:r>
-            <w:r>
-              <w:rPr>
-                <w:noProof/>
-                <w:webHidden/>
-              </w:rPr>
-              <w:tab/>
-            </w:r>
-            <w:r>
-              <w:rPr>
-                <w:noProof/>
-                <w:webHidden/>
-              </w:rPr>
-              <w:fldChar w:fldCharType="begin"/>
-            </w:r>
-            <w:r>
-              <w:rPr>
-                <w:noProof/>
-                <w:webHidden/>
-              </w:rPr>
-              <w:instrText xml:space="preserve"> PAGEREF _Toc474051819 \h </w:instrText>
-            </w:r>
-            <w:r>
-              <w:rPr>
-                <w:noProof/>
-                <w:webHidden/>
-              </w:rPr>
-            </w:r>
-            <w:r>
-              <w:rPr>
-                <w:noProof/>
-                <w:webHidden/>
-              </w:rPr>
-              <w:fldChar w:fldCharType="separate"/>
-            </w:r>
-            <w:r>
-              <w:rPr>
-                <w:noProof/>
-                <w:webHidden/>
-              </w:rPr>
-              <w:t>17</w:t>
-            </w:r>
-            <w:r>
-              <w:rPr>
-                <w:noProof/>
-                <w:webHidden/>
-              </w:rPr>
-              <w:fldChar w:fldCharType="end"/>
-            </w:r>
-          </w:hyperlink>
-        </w:p>
-        <w:p>
-          <w:pPr>
-            <w:pStyle w:val="TOC1"/>
-            <w:tabs>
-              <w:tab w:val="right" w:leader="dot" w:pos="9350"/>
-            </w:tabs>
-            <w:rPr>
-              <w:rFonts w:asciiTheme="minorHAnsi" w:eastAsiaTheme="minorEastAsia" w:hAnsiTheme="minorHAnsi"/>
-              <w:b w:val="0"/>
-              <w:bCs w:val="0"/>
-              <w:noProof/>
-              <w:color w:val="auto"/>
-              <w:lang w:val="en-US"/>
-            </w:rPr>
-          </w:pPr>
-          <w:hyperlink w:anchor="_Toc474051820" w:history="1">
-            <w:r>
-              <w:rPr>
-                <w:rStyle w:val="Hyperlink"/>
-                <w:noProof/>
-              </w:rPr>
-              <w:t>Conclusion</w:t>
-            </w:r>
-            <w:r>
-              <w:rPr>
-                <w:noProof/>
-                <w:webHidden/>
-              </w:rPr>
-              <w:tab/>
-            </w:r>
-            <w:r>
-              <w:rPr>
-                <w:noProof/>
-                <w:webHidden/>
-              </w:rPr>
-              <w:fldChar w:fldCharType="begin"/>
-            </w:r>
-            <w:r>
-              <w:rPr>
-                <w:noProof/>
-                <w:webHidden/>
-              </w:rPr>
-              <w:instrText xml:space="preserve"> PAGEREF _Toc474051820 \h </w:instrText>
-            </w:r>
-            <w:r>
-              <w:rPr>
-                <w:noProof/>
-                <w:webHidden/>
-              </w:rPr>
-            </w:r>
-            <w:r>
-              <w:rPr>
-                <w:noProof/>
-                <w:webHidden/>
-              </w:rPr>
-              <w:fldChar w:fldCharType="separate"/>
-            </w:r>
-            <w:r>
-              <w:rPr>
-                <w:noProof/>
-                <w:webHidden/>
-              </w:rPr>
-              <w:t>18</w:t>
+              <w:t>22</w:t>
             </w:r>
             <w:r>
               <w:rPr>
@@ -2134,6 +2143,17 @@
     </w:p>
     <w:p>
       <w:pPr>
+        <w:pStyle w:val="Heading1"/>
+      </w:pPr>
+      <w:bookmarkStart w:id="1" w:name="_Toc506825012"/>
+      <w:r>
+        <w:lastRenderedPageBreak/>
+        <w:t>Introduction</w:t>
+      </w:r>
+      <w:bookmarkEnd w:id="1"/>
+    </w:p>
+    <w:p>
+      <w:pPr>
         <w:pStyle w:val="FirstParagraph"/>
         <w:jc w:val="both"/>
         <w:rPr>
@@ -2142,46 +2162,29 @@
           <w:szCs w:val="28"/>
         </w:rPr>
       </w:pPr>
-    </w:p>
-    <w:p>
-      <w:pPr>
-        <w:pStyle w:val="FirstParagraph"/>
-        <w:jc w:val="both"/>
-        <w:rPr>
-          <w:rFonts w:ascii="Dosis" w:hAnsi="Dosis"/>
-          <w:sz w:val="28"/>
-          <w:szCs w:val="28"/>
-        </w:rPr>
-      </w:pPr>
-    </w:p>
-    <w:p>
-      <w:pPr>
-        <w:pStyle w:val="FirstParagraph"/>
-        <w:jc w:val="both"/>
-        <w:rPr>
-          <w:rFonts w:ascii="Dosis" w:hAnsi="Dosis"/>
-          <w:sz w:val="28"/>
-          <w:szCs w:val="28"/>
-        </w:rPr>
-      </w:pPr>
-    </w:p>
-    <w:p>
-      <w:pPr>
-        <w:pStyle w:val="FirstParagraph"/>
-        <w:jc w:val="both"/>
-        <w:rPr>
-          <w:rFonts w:ascii="Dosis" w:hAnsi="Dosis"/>
-          <w:sz w:val="28"/>
-          <w:szCs w:val="28"/>
-        </w:rPr>
-      </w:pPr>
-      <w:r>
-        <w:rPr>
-          <w:rFonts w:ascii="Dosis" w:hAnsi="Dosis"/>
-          <w:sz w:val="28"/>
-          <w:szCs w:val="28"/>
-        </w:rPr>
-        <w:t>This article will discuss how to build and launch a software product fast! It's written for SME</w:t>
+      <w:r>
+        <w:rPr>
+          <w:rFonts w:ascii="Dosis" w:hAnsi="Dosis"/>
+          <w:sz w:val="28"/>
+          <w:szCs w:val="28"/>
+        </w:rPr>
+        <w:t xml:space="preserve">This </w:t>
+      </w:r>
+      <w:r>
+        <w:rPr>
+          <w:rFonts w:ascii="Dosis" w:hAnsi="Dosis"/>
+          <w:sz w:val="28"/>
+          <w:szCs w:val="28"/>
+        </w:rPr>
+        <w:t>guide</w:t>
+      </w:r>
+      <w:r>
+        <w:rPr>
+          <w:rFonts w:ascii="Dosis" w:hAnsi="Dosis"/>
+          <w:sz w:val="28"/>
+          <w:szCs w:val="28"/>
+        </w:rPr>
+        <w:t xml:space="preserve"> will discuss how to build and launch a software product fast! It's written for SME</w:t>
       </w:r>
       <w:r>
         <w:rPr>
@@ -2386,169 +2389,65 @@
     </w:p>
     <w:p>
       <w:pPr>
+        <w:rPr>
+          <w:rFonts w:ascii="Dosis Medium" w:eastAsiaTheme="majorEastAsia" w:hAnsi="Dosis Medium" w:cstheme="majorBidi"/>
+          <w:color w:val="595959" w:themeColor="text1" w:themeTint="A6"/>
+          <w:sz w:val="52"/>
+          <w:szCs w:val="28"/>
+        </w:rPr>
+      </w:pPr>
+      <w:bookmarkStart w:id="2" w:name="what-we-will-cover"/>
+      <w:bookmarkStart w:id="3" w:name="introduction"/>
+      <w:bookmarkStart w:id="4" w:name="feedback"/>
+      <w:bookmarkEnd w:id="2"/>
+      <w:bookmarkEnd w:id="3"/>
+      <w:bookmarkEnd w:id="4"/>
+      <w:r>
+        <w:br w:type="page"/>
+      </w:r>
+    </w:p>
+    <w:p>
+      <w:pPr>
         <w:pStyle w:val="Heading1"/>
       </w:pPr>
-      <w:bookmarkStart w:id="1" w:name="what-we-will-cover"/>
-      <w:bookmarkStart w:id="2" w:name="_Toc474051796"/>
-      <w:bookmarkEnd w:id="1"/>
-      <w:r>
-        <w:t xml:space="preserve">What </w:t>
-      </w:r>
-      <w:r>
-        <w:t>w</w:t>
-      </w:r>
-      <w:r>
-        <w:t xml:space="preserve">e </w:t>
-      </w:r>
-      <w:r>
-        <w:t>w</w:t>
-      </w:r>
-      <w:r>
-        <w:t xml:space="preserve">ill </w:t>
-      </w:r>
-      <w:r>
-        <w:t>c</w:t>
-      </w:r>
-      <w:r>
-        <w:t>over:</w:t>
-      </w:r>
-      <w:bookmarkEnd w:id="2"/>
-    </w:p>
-    <w:p>
-      <w:pPr>
-        <w:pStyle w:val="Compact"/>
-        <w:numPr>
-          <w:ilvl w:val="0"/>
-          <w:numId w:val="3"/>
-        </w:numPr>
-        <w:jc w:val="both"/>
-        <w:rPr>
-          <w:rFonts w:ascii="Dosis" w:hAnsi="Dosis"/>
-          <w:sz w:val="28"/>
-          <w:szCs w:val="28"/>
-        </w:rPr>
-      </w:pPr>
-      <w:r>
-        <w:rPr>
-          <w:rFonts w:ascii="Dosis" w:hAnsi="Dosis"/>
-          <w:sz w:val="28"/>
-          <w:szCs w:val="28"/>
-        </w:rPr>
-        <w:t>Introduction</w:t>
-      </w:r>
-    </w:p>
-    <w:p>
-      <w:pPr>
-        <w:pStyle w:val="Compact"/>
-        <w:numPr>
-          <w:ilvl w:val="0"/>
-          <w:numId w:val="3"/>
-        </w:numPr>
-        <w:jc w:val="both"/>
-        <w:rPr>
-          <w:rFonts w:ascii="Dosis" w:hAnsi="Dosis"/>
-          <w:sz w:val="28"/>
-          <w:szCs w:val="28"/>
-        </w:rPr>
-      </w:pPr>
-      <w:r>
-        <w:rPr>
-          <w:rFonts w:ascii="Dosis" w:hAnsi="Dosis"/>
-          <w:sz w:val="28"/>
-          <w:szCs w:val="28"/>
-        </w:rPr>
-        <w:t>Decide Product Goals</w:t>
-      </w:r>
-    </w:p>
-    <w:p>
-      <w:pPr>
-        <w:pStyle w:val="Compact"/>
-        <w:numPr>
-          <w:ilvl w:val="0"/>
-          <w:numId w:val="3"/>
-        </w:numPr>
-        <w:jc w:val="both"/>
-        <w:rPr>
-          <w:rFonts w:ascii="Dosis" w:hAnsi="Dosis"/>
-          <w:sz w:val="28"/>
-          <w:szCs w:val="28"/>
-        </w:rPr>
-      </w:pPr>
-      <w:r>
-        <w:rPr>
-          <w:rFonts w:ascii="Dosis" w:hAnsi="Dosis"/>
-          <w:sz w:val="28"/>
-          <w:szCs w:val="28"/>
-        </w:rPr>
-        <w:t>Raising Awareness</w:t>
-      </w:r>
-    </w:p>
-    <w:p>
-      <w:pPr>
-        <w:pStyle w:val="Compact"/>
-        <w:numPr>
-          <w:ilvl w:val="0"/>
-          <w:numId w:val="3"/>
-        </w:numPr>
-        <w:jc w:val="both"/>
-        <w:rPr>
-          <w:rFonts w:ascii="Dosis" w:hAnsi="Dosis"/>
-          <w:sz w:val="28"/>
-          <w:szCs w:val="28"/>
-        </w:rPr>
-      </w:pPr>
-      <w:r>
-        <w:rPr>
-          <w:rFonts w:ascii="Dosis" w:hAnsi="Dosis"/>
-          <w:sz w:val="28"/>
-          <w:szCs w:val="28"/>
-        </w:rPr>
-        <w:t>The Build (Technology, People and Rapid Application Development)</w:t>
-      </w:r>
-    </w:p>
-    <w:p>
-      <w:pPr>
-        <w:pStyle w:val="Compact"/>
-        <w:numPr>
-          <w:ilvl w:val="0"/>
-          <w:numId w:val="3"/>
-        </w:numPr>
-        <w:jc w:val="both"/>
-        <w:rPr>
-          <w:rFonts w:ascii="Dosis" w:hAnsi="Dosis"/>
-          <w:sz w:val="28"/>
-          <w:szCs w:val="28"/>
-        </w:rPr>
-      </w:pPr>
-      <w:r>
-        <w:rPr>
-          <w:rFonts w:ascii="Dosis" w:hAnsi="Dosis"/>
-          <w:sz w:val="28"/>
-          <w:szCs w:val="28"/>
-        </w:rPr>
-        <w:t>Conclusion</w:t>
-      </w:r>
-    </w:p>
-    <w:p>
-      <w:pPr>
-        <w:pStyle w:val="Heading1"/>
-      </w:pPr>
-      <w:bookmarkStart w:id="3" w:name="introduction"/>
-      <w:bookmarkStart w:id="4" w:name="_Toc474051797"/>
-      <w:bookmarkEnd w:id="3"/>
-      <w:r>
-        <w:t>Introduction</w:t>
-      </w:r>
-      <w:bookmarkEnd w:id="4"/>
+      <w:bookmarkStart w:id="5" w:name="_Toc506825013"/>
+      <w:r>
+        <w:lastRenderedPageBreak/>
+        <w:t>Principles of FAST Delivery</w:t>
+      </w:r>
+      <w:bookmarkEnd w:id="5"/>
+    </w:p>
+    <w:p>
+      <w:pPr>
+        <w:pStyle w:val="BodyText"/>
+        <w:rPr>
+          <w:rFonts w:ascii="Dosis" w:hAnsi="Dosis"/>
+          <w:sz w:val="28"/>
+          <w:szCs w:val="28"/>
+        </w:rPr>
+      </w:pPr>
+      <w:r>
+        <w:rPr>
+          <w:rFonts w:ascii="Dosis" w:hAnsi="Dosis"/>
+          <w:sz w:val="28"/>
+          <w:szCs w:val="28"/>
+        </w:rPr>
+        <w:t xml:space="preserve">Before we get started </w:t>
+      </w:r>
+      <w:r>
+        <w:rPr>
+          <w:rFonts w:ascii="Dosis" w:hAnsi="Dosis"/>
+          <w:sz w:val="28"/>
+          <w:szCs w:val="28"/>
+        </w:rPr>
+        <w:t>we need to pick off the high-level principles that will help us attain speed in our projects…</w:t>
+      </w:r>
     </w:p>
     <w:p>
       <w:pPr>
         <w:pStyle w:val="Heading2"/>
-        <w:jc w:val="both"/>
-      </w:pPr>
-      <w:bookmarkStart w:id="5" w:name="feedback"/>
-      <w:bookmarkStart w:id="6" w:name="_Toc474051798"/>
-      <w:bookmarkEnd w:id="5"/>
+      </w:pPr>
+      <w:bookmarkStart w:id="6" w:name="_Toc506825014"/>
       <w:r>
         <w:t>Feedback</w:t>
       </w:r>
@@ -2707,300 +2606,300 @@
           <w:sz w:val="28"/>
           <w:szCs w:val="28"/>
         </w:rPr>
+        <w:t>The first you could probably have guessed, but it's the second one that we really need to establish as an important part of developing digital products. The quicker you can learn wh</w:t>
+      </w:r>
+      <w:r>
+        <w:rPr>
+          <w:rFonts w:ascii="Dosis" w:hAnsi="Dosis"/>
+          <w:sz w:val="28"/>
+          <w:szCs w:val="28"/>
+        </w:rPr>
+        <w:t>ilst</w:t>
+      </w:r>
+      <w:r>
+        <w:rPr>
+          <w:rFonts w:ascii="Dosis" w:hAnsi="Dosis"/>
+          <w:sz w:val="28"/>
+          <w:szCs w:val="28"/>
+        </w:rPr>
+        <w:t xml:space="preserve"> developing your digital product the more successful it is likely to be. In order for your product to be successful you need to have users that want to use it. In </w:t>
+      </w:r>
+      <w:bookmarkStart w:id="7" w:name="_GoBack"/>
+      <w:bookmarkEnd w:id="7"/>
+      <w:r>
+        <w:rPr>
+          <w:rFonts w:ascii="Dosis" w:hAnsi="Dosis"/>
+          <w:sz w:val="28"/>
+          <w:szCs w:val="28"/>
+        </w:rPr>
+        <w:t>fact,</w:t>
+      </w:r>
+      <w:r>
+        <w:rPr>
+          <w:rFonts w:ascii="Dosis" w:hAnsi="Dosis"/>
+          <w:sz w:val="28"/>
+          <w:szCs w:val="28"/>
+        </w:rPr>
+        <w:t xml:space="preserve"> they need to be fanatical about </w:t>
+      </w:r>
+      <w:r>
+        <w:rPr>
+          <w:rFonts w:ascii="Dosis" w:hAnsi="Dosis"/>
+          <w:sz w:val="28"/>
+          <w:szCs w:val="28"/>
+        </w:rPr>
+        <w:t>wanting i</w:t>
+      </w:r>
+      <w:r>
+        <w:rPr>
+          <w:rFonts w:ascii="Dosis" w:hAnsi="Dosis"/>
+          <w:sz w:val="28"/>
+          <w:szCs w:val="28"/>
+        </w:rPr>
+        <w:t xml:space="preserve">t. The most </w:t>
+      </w:r>
+      <w:r>
+        <w:rPr>
+          <w:rFonts w:ascii="Dosis" w:hAnsi="Dosis"/>
+          <w:sz w:val="28"/>
+          <w:szCs w:val="28"/>
+        </w:rPr>
+        <w:t>powerful way</w:t>
+      </w:r>
+      <w:r>
+        <w:rPr>
+          <w:rFonts w:ascii="Dosis" w:hAnsi="Dosis"/>
+          <w:sz w:val="28"/>
+          <w:szCs w:val="28"/>
+        </w:rPr>
+        <w:t xml:space="preserve"> to find out if a user wants to use your product is to actually let them try it!</w:t>
+      </w:r>
+    </w:p>
+    <w:p>
+      <w:pPr>
+        <w:pStyle w:val="BodyText"/>
+        <w:jc w:val="both"/>
+        <w:rPr>
+          <w:rFonts w:ascii="Dosis" w:hAnsi="Dosis"/>
+          <w:sz w:val="28"/>
+          <w:szCs w:val="28"/>
+        </w:rPr>
+      </w:pPr>
+      <w:r>
+        <w:rPr>
+          <w:rFonts w:ascii="Dosis" w:hAnsi="Dosis"/>
+          <w:sz w:val="28"/>
+          <w:szCs w:val="28"/>
+        </w:rPr>
+        <w:t xml:space="preserve">The more waste we cut from the process </w:t>
+      </w:r>
+      <w:r>
+        <w:rPr>
+          <w:rFonts w:ascii="Dosis" w:hAnsi="Dosis"/>
+          <w:sz w:val="28"/>
+          <w:szCs w:val="28"/>
+        </w:rPr>
+        <w:t xml:space="preserve">by </w:t>
+      </w:r>
+      <w:r>
+        <w:rPr>
+          <w:rFonts w:ascii="Dosis" w:hAnsi="Dosis"/>
+          <w:sz w:val="28"/>
+          <w:szCs w:val="28"/>
+        </w:rPr>
+        <w:t xml:space="preserve">using </w:t>
+      </w:r>
+      <w:r>
+        <w:rPr>
+          <w:rFonts w:ascii="Dosis" w:hAnsi="Dosis"/>
+          <w:sz w:val="28"/>
+          <w:szCs w:val="28"/>
+        </w:rPr>
+        <w:t>‘</w:t>
+      </w:r>
+      <w:r>
+        <w:rPr>
+          <w:rFonts w:ascii="Dosis" w:hAnsi="Dosis"/>
+          <w:sz w:val="28"/>
+          <w:szCs w:val="28"/>
+        </w:rPr>
+        <w:t>L</w:t>
+      </w:r>
+      <w:r>
+        <w:rPr>
+          <w:rFonts w:ascii="Dosis" w:hAnsi="Dosis"/>
+          <w:sz w:val="28"/>
+          <w:szCs w:val="28"/>
+        </w:rPr>
+        <w:t>ean</w:t>
+      </w:r>
+      <w:r>
+        <w:rPr>
+          <w:rFonts w:ascii="Dosis" w:hAnsi="Dosis"/>
+          <w:sz w:val="28"/>
+          <w:szCs w:val="28"/>
+        </w:rPr>
+        <w:t>’</w:t>
+      </w:r>
+      <w:r>
+        <w:rPr>
+          <w:rFonts w:ascii="Dosis" w:hAnsi="Dosis"/>
+          <w:sz w:val="28"/>
+          <w:szCs w:val="28"/>
+        </w:rPr>
+        <w:t xml:space="preserve">, </w:t>
+      </w:r>
+      <w:r>
+        <w:rPr>
+          <w:rFonts w:ascii="Dosis" w:hAnsi="Dosis"/>
+          <w:sz w:val="28"/>
+          <w:szCs w:val="28"/>
+        </w:rPr>
+        <w:t>the quicker we release our product</w:t>
+      </w:r>
+      <w:r>
+        <w:rPr>
+          <w:rFonts w:ascii="Dosis" w:hAnsi="Dosis"/>
+          <w:sz w:val="28"/>
+          <w:szCs w:val="28"/>
+        </w:rPr>
+        <w:t xml:space="preserve"> and </w:t>
+      </w:r>
+      <w:r>
+        <w:rPr>
+          <w:rFonts w:ascii="Dosis" w:hAnsi="Dosis"/>
+          <w:sz w:val="28"/>
+          <w:szCs w:val="28"/>
+        </w:rPr>
+        <w:t xml:space="preserve">the sooner we can </w:t>
+      </w:r>
+      <w:r>
+        <w:rPr>
+          <w:rFonts w:ascii="Dosis" w:hAnsi="Dosis"/>
+          <w:sz w:val="28"/>
+          <w:szCs w:val="28"/>
+        </w:rPr>
+        <w:t xml:space="preserve">obtain </w:t>
+      </w:r>
+      <w:r>
+        <w:rPr>
+          <w:rFonts w:ascii="Dosis" w:hAnsi="Dosis"/>
+          <w:sz w:val="28"/>
+          <w:szCs w:val="28"/>
+        </w:rPr>
+        <w:t>feedback; we create a feedback loop</w:t>
+      </w:r>
+      <w:r>
+        <w:rPr>
+          <w:rFonts w:ascii="Dosis" w:hAnsi="Dosis"/>
+          <w:sz w:val="28"/>
+          <w:szCs w:val="28"/>
+        </w:rPr>
+        <w:t xml:space="preserve"> which </w:t>
+      </w:r>
+      <w:r>
+        <w:rPr>
+          <w:rFonts w:ascii="Dosis" w:hAnsi="Dosis"/>
+          <w:sz w:val="28"/>
+          <w:szCs w:val="28"/>
+        </w:rPr>
+        <w:t>is critical fo</w:t>
+      </w:r>
+      <w:r>
+        <w:rPr>
+          <w:rFonts w:ascii="Dosis" w:hAnsi="Dosis"/>
+          <w:sz w:val="28"/>
+          <w:szCs w:val="28"/>
+        </w:rPr>
+        <w:t>r</w:t>
+      </w:r>
+      <w:r>
+        <w:rPr>
+          <w:rFonts w:ascii="Dosis" w:hAnsi="Dosis"/>
+          <w:sz w:val="28"/>
+          <w:szCs w:val="28"/>
+        </w:rPr>
+        <w:t xml:space="preserve"> product success.</w:t>
+      </w:r>
+    </w:p>
+    <w:p>
+      <w:pPr>
+        <w:pStyle w:val="BodyText"/>
+        <w:jc w:val="both"/>
+        <w:rPr>
+          <w:rFonts w:ascii="Dosis" w:hAnsi="Dosis"/>
+          <w:sz w:val="28"/>
+          <w:szCs w:val="28"/>
+        </w:rPr>
+      </w:pPr>
+      <w:r>
+        <w:rPr>
+          <w:rFonts w:ascii="Dosis" w:hAnsi="Dosis"/>
+          <w:sz w:val="28"/>
+          <w:szCs w:val="28"/>
+        </w:rPr>
+        <w:t xml:space="preserve">The following diagram shows a feedback as part of a </w:t>
+      </w:r>
+      <w:r>
+        <w:rPr>
+          <w:rFonts w:ascii="Dosis" w:hAnsi="Dosis"/>
+          <w:sz w:val="28"/>
+          <w:szCs w:val="28"/>
+        </w:rPr>
+        <w:t>three</w:t>
+      </w:r>
+      <w:r>
+        <w:rPr>
+          <w:rFonts w:ascii="Dosis" w:hAnsi="Dosis"/>
+          <w:sz w:val="28"/>
+          <w:szCs w:val="28"/>
+        </w:rPr>
+        <w:t xml:space="preserve"> stage manufacturing process involving planning, releasing and using a product. It's worth noting the two critical parts of this diagram; feedback and work. Fee</w:t>
+      </w:r>
+      <w:r>
+        <w:rPr>
+          <w:rFonts w:ascii="Dosis" w:hAnsi="Dosis"/>
+          <w:sz w:val="28"/>
+          <w:szCs w:val="28"/>
+        </w:rPr>
+        <w:t>d</w:t>
+      </w:r>
+      <w:r>
+        <w:rPr>
+          <w:rFonts w:ascii="Dosis" w:hAnsi="Dosis"/>
+          <w:sz w:val="28"/>
+          <w:szCs w:val="28"/>
+        </w:rPr>
+        <w:t>back flows upstream, and work flows downstream. By keeping this cycle continuous we incrementally improve our product</w:t>
+      </w:r>
+      <w:r>
+        <w:rPr>
+          <w:rFonts w:ascii="Dosis" w:hAnsi="Dosis"/>
+          <w:sz w:val="28"/>
+          <w:szCs w:val="28"/>
+        </w:rPr>
+        <w:t>:</w:t>
+      </w:r>
+    </w:p>
+    <w:p>
+      <w:pPr>
+        <w:pStyle w:val="BodyText"/>
+        <w:jc w:val="both"/>
+        <w:rPr>
+          <w:rFonts w:ascii="Dosis" w:hAnsi="Dosis"/>
+          <w:sz w:val="28"/>
+          <w:szCs w:val="28"/>
+        </w:rPr>
+      </w:pPr>
+      <w:r>
+        <w:rPr>
+          <w:rFonts w:ascii="Dosis" w:hAnsi="Dosis"/>
+          <w:noProof/>
+          <w:sz w:val="28"/>
+          <w:szCs w:val="28"/>
+          <w:lang w:val="en-US"/>
+        </w:rPr>
         <w:lastRenderedPageBreak/>
-        <w:t>The first you could probably have guessed, but it's the second one that we really need to establish as an important part of developing digital products. The quicker you can learn wh</w:t>
-      </w:r>
-      <w:r>
-        <w:rPr>
-          <w:rFonts w:ascii="Dosis" w:hAnsi="Dosis"/>
-          <w:sz w:val="28"/>
-          <w:szCs w:val="28"/>
-        </w:rPr>
-        <w:t>ilst</w:t>
-      </w:r>
-      <w:r>
-        <w:rPr>
-          <w:rFonts w:ascii="Dosis" w:hAnsi="Dosis"/>
-          <w:sz w:val="28"/>
-          <w:szCs w:val="28"/>
-        </w:rPr>
-        <w:t xml:space="preserve"> developing your digital product the more successful it is likely to be. In order for your product to be successful you need to have users that want to use it. In </w:t>
-      </w:r>
-      <w:proofErr w:type="gramStart"/>
-      <w:r>
-        <w:rPr>
-          <w:rFonts w:ascii="Dosis" w:hAnsi="Dosis"/>
-          <w:sz w:val="28"/>
-          <w:szCs w:val="28"/>
-        </w:rPr>
-        <w:t>fact</w:t>
-      </w:r>
-      <w:proofErr w:type="gramEnd"/>
-      <w:r>
-        <w:rPr>
-          <w:rFonts w:ascii="Dosis" w:hAnsi="Dosis"/>
-          <w:sz w:val="28"/>
-          <w:szCs w:val="28"/>
-        </w:rPr>
-        <w:t xml:space="preserve"> they need to be fanatical about </w:t>
-      </w:r>
-      <w:r>
-        <w:rPr>
-          <w:rFonts w:ascii="Dosis" w:hAnsi="Dosis"/>
-          <w:sz w:val="28"/>
-          <w:szCs w:val="28"/>
-        </w:rPr>
-        <w:t>wanting i</w:t>
-      </w:r>
-      <w:r>
-        <w:rPr>
-          <w:rFonts w:ascii="Dosis" w:hAnsi="Dosis"/>
-          <w:sz w:val="28"/>
-          <w:szCs w:val="28"/>
-        </w:rPr>
-        <w:t xml:space="preserve">t. The most </w:t>
-      </w:r>
-      <w:r>
-        <w:rPr>
-          <w:rFonts w:ascii="Dosis" w:hAnsi="Dosis"/>
-          <w:sz w:val="28"/>
-          <w:szCs w:val="28"/>
-        </w:rPr>
-        <w:t>powerful way</w:t>
-      </w:r>
-      <w:r>
-        <w:rPr>
-          <w:rFonts w:ascii="Dosis" w:hAnsi="Dosis"/>
-          <w:sz w:val="28"/>
-          <w:szCs w:val="28"/>
-        </w:rPr>
-        <w:t xml:space="preserve"> to find out if a user wants to use your product is to actually let them try it!</w:t>
-      </w:r>
-    </w:p>
-    <w:p>
-      <w:pPr>
-        <w:pStyle w:val="BodyText"/>
-        <w:jc w:val="both"/>
-        <w:rPr>
-          <w:rFonts w:ascii="Dosis" w:hAnsi="Dosis"/>
-          <w:sz w:val="28"/>
-          <w:szCs w:val="28"/>
-        </w:rPr>
-      </w:pPr>
-      <w:r>
-        <w:rPr>
-          <w:rFonts w:ascii="Dosis" w:hAnsi="Dosis"/>
-          <w:sz w:val="28"/>
-          <w:szCs w:val="28"/>
-        </w:rPr>
-        <w:t xml:space="preserve">The more waste we cut from the process </w:t>
-      </w:r>
-      <w:r>
-        <w:rPr>
-          <w:rFonts w:ascii="Dosis" w:hAnsi="Dosis"/>
-          <w:sz w:val="28"/>
-          <w:szCs w:val="28"/>
-        </w:rPr>
-        <w:t xml:space="preserve">by </w:t>
-      </w:r>
-      <w:r>
-        <w:rPr>
-          <w:rFonts w:ascii="Dosis" w:hAnsi="Dosis"/>
-          <w:sz w:val="28"/>
-          <w:szCs w:val="28"/>
-        </w:rPr>
-        <w:t xml:space="preserve">using </w:t>
-      </w:r>
-      <w:r>
-        <w:rPr>
-          <w:rFonts w:ascii="Dosis" w:hAnsi="Dosis"/>
-          <w:sz w:val="28"/>
-          <w:szCs w:val="28"/>
-        </w:rPr>
-        <w:t>‘</w:t>
-      </w:r>
-      <w:r>
-        <w:rPr>
-          <w:rFonts w:ascii="Dosis" w:hAnsi="Dosis"/>
-          <w:sz w:val="28"/>
-          <w:szCs w:val="28"/>
-        </w:rPr>
-        <w:t>L</w:t>
-      </w:r>
-      <w:r>
-        <w:rPr>
-          <w:rFonts w:ascii="Dosis" w:hAnsi="Dosis"/>
-          <w:sz w:val="28"/>
-          <w:szCs w:val="28"/>
-        </w:rPr>
-        <w:t>ean</w:t>
-      </w:r>
-      <w:r>
-        <w:rPr>
-          <w:rFonts w:ascii="Dosis" w:hAnsi="Dosis"/>
-          <w:sz w:val="28"/>
-          <w:szCs w:val="28"/>
-        </w:rPr>
-        <w:t>’</w:t>
-      </w:r>
-      <w:r>
-        <w:rPr>
-          <w:rFonts w:ascii="Dosis" w:hAnsi="Dosis"/>
-          <w:sz w:val="28"/>
-          <w:szCs w:val="28"/>
-        </w:rPr>
-        <w:t xml:space="preserve">, </w:t>
-      </w:r>
-      <w:r>
-        <w:rPr>
-          <w:rFonts w:ascii="Dosis" w:hAnsi="Dosis"/>
-          <w:sz w:val="28"/>
-          <w:szCs w:val="28"/>
-        </w:rPr>
-        <w:t>the quicker we release our product</w:t>
-      </w:r>
-      <w:r>
-        <w:rPr>
-          <w:rFonts w:ascii="Dosis" w:hAnsi="Dosis"/>
-          <w:sz w:val="28"/>
-          <w:szCs w:val="28"/>
-        </w:rPr>
-        <w:t xml:space="preserve"> and </w:t>
-      </w:r>
-      <w:r>
-        <w:rPr>
-          <w:rFonts w:ascii="Dosis" w:hAnsi="Dosis"/>
-          <w:sz w:val="28"/>
-          <w:szCs w:val="28"/>
-        </w:rPr>
-        <w:t xml:space="preserve">the sooner we can </w:t>
-      </w:r>
-      <w:r>
-        <w:rPr>
-          <w:rFonts w:ascii="Dosis" w:hAnsi="Dosis"/>
-          <w:sz w:val="28"/>
-          <w:szCs w:val="28"/>
-        </w:rPr>
-        <w:t xml:space="preserve">obtain </w:t>
-      </w:r>
-      <w:r>
-        <w:rPr>
-          <w:rFonts w:ascii="Dosis" w:hAnsi="Dosis"/>
-          <w:sz w:val="28"/>
-          <w:szCs w:val="28"/>
-        </w:rPr>
-        <w:t>feedback; we create a feedback loop</w:t>
-      </w:r>
-      <w:r>
-        <w:rPr>
-          <w:rFonts w:ascii="Dosis" w:hAnsi="Dosis"/>
-          <w:sz w:val="28"/>
-          <w:szCs w:val="28"/>
-        </w:rPr>
-        <w:t xml:space="preserve"> which </w:t>
-      </w:r>
-      <w:r>
-        <w:rPr>
-          <w:rFonts w:ascii="Dosis" w:hAnsi="Dosis"/>
-          <w:sz w:val="28"/>
-          <w:szCs w:val="28"/>
-        </w:rPr>
-        <w:t>is critical fo</w:t>
-      </w:r>
-      <w:r>
-        <w:rPr>
-          <w:rFonts w:ascii="Dosis" w:hAnsi="Dosis"/>
-          <w:sz w:val="28"/>
-          <w:szCs w:val="28"/>
-        </w:rPr>
-        <w:t>r</w:t>
-      </w:r>
-      <w:r>
-        <w:rPr>
-          <w:rFonts w:ascii="Dosis" w:hAnsi="Dosis"/>
-          <w:sz w:val="28"/>
-          <w:szCs w:val="28"/>
-        </w:rPr>
-        <w:t xml:space="preserve"> product success.</w:t>
-      </w:r>
-    </w:p>
-    <w:p>
-      <w:pPr>
-        <w:pStyle w:val="BodyText"/>
-        <w:jc w:val="both"/>
-        <w:rPr>
-          <w:rFonts w:ascii="Dosis" w:hAnsi="Dosis"/>
-          <w:sz w:val="28"/>
-          <w:szCs w:val="28"/>
-        </w:rPr>
-      </w:pPr>
-      <w:r>
-        <w:rPr>
-          <w:rFonts w:ascii="Dosis" w:hAnsi="Dosis"/>
-          <w:sz w:val="28"/>
-          <w:szCs w:val="28"/>
-        </w:rPr>
-        <w:t xml:space="preserve">The following diagram shows a feedback as part of a </w:t>
-      </w:r>
-      <w:r>
-        <w:rPr>
-          <w:rFonts w:ascii="Dosis" w:hAnsi="Dosis"/>
-          <w:sz w:val="28"/>
-          <w:szCs w:val="28"/>
-        </w:rPr>
-        <w:t>three</w:t>
-      </w:r>
-      <w:r>
-        <w:rPr>
-          <w:rFonts w:ascii="Dosis" w:hAnsi="Dosis"/>
-          <w:sz w:val="28"/>
-          <w:szCs w:val="28"/>
-        </w:rPr>
-        <w:t xml:space="preserve"> stage manufacturing process involving planning, releasing and using a product. It's worth noting the two critical parts of this diagram; feedback and work. Fee</w:t>
-      </w:r>
-      <w:r>
-        <w:rPr>
-          <w:rFonts w:ascii="Dosis" w:hAnsi="Dosis"/>
-          <w:sz w:val="28"/>
-          <w:szCs w:val="28"/>
-        </w:rPr>
-        <w:t>d</w:t>
-      </w:r>
-      <w:r>
-        <w:rPr>
-          <w:rFonts w:ascii="Dosis" w:hAnsi="Dosis"/>
-          <w:sz w:val="28"/>
-          <w:szCs w:val="28"/>
-        </w:rPr>
-        <w:t>back flows upstream, and work flows downstream. By keeping this cycle continuous we incrementally improve our product</w:t>
-      </w:r>
-      <w:r>
-        <w:rPr>
-          <w:rFonts w:ascii="Dosis" w:hAnsi="Dosis"/>
-          <w:sz w:val="28"/>
-          <w:szCs w:val="28"/>
-        </w:rPr>
-        <w:t>:</w:t>
-      </w:r>
-    </w:p>
-    <w:p>
-      <w:pPr>
-        <w:pStyle w:val="BodyText"/>
-        <w:jc w:val="both"/>
-        <w:rPr>
-          <w:rFonts w:ascii="Dosis" w:hAnsi="Dosis"/>
-          <w:sz w:val="28"/>
-          <w:szCs w:val="28"/>
-        </w:rPr>
-      </w:pPr>
-      <w:r>
-        <w:rPr>
-          <w:rFonts w:ascii="Dosis" w:hAnsi="Dosis"/>
-          <w:noProof/>
-          <w:sz w:val="28"/>
-          <w:szCs w:val="28"/>
-          <w:lang w:val="en-US"/>
-        </w:rPr>
         <w:drawing>
           <wp:inline distT="0" distB="0" distL="0" distR="0" wp14:anchorId="73B2BE73" wp14:editId="2B413A57">
             <wp:extent cx="5334000" cy="3645477"/>
@@ -3112,17 +3011,29 @@
     </w:p>
     <w:p>
       <w:pPr>
+        <w:rPr>
+          <w:rFonts w:ascii="Dosis Medium" w:eastAsiaTheme="majorEastAsia" w:hAnsi="Dosis Medium" w:cstheme="majorBidi"/>
+          <w:color w:val="595959" w:themeColor="text1" w:themeTint="A6"/>
+          <w:sz w:val="52"/>
+          <w:szCs w:val="28"/>
+        </w:rPr>
+      </w:pPr>
+      <w:bookmarkStart w:id="8" w:name="the-minimum-viable-product"/>
+      <w:bookmarkEnd w:id="8"/>
+      <w:r>
+        <w:br w:type="page"/>
+      </w:r>
+    </w:p>
+    <w:p>
+      <w:pPr>
         <w:pStyle w:val="Heading2"/>
-        <w:jc w:val="both"/>
-      </w:pPr>
-      <w:bookmarkStart w:id="7" w:name="the-minimum-viable-product"/>
-      <w:bookmarkStart w:id="8" w:name="_Toc474051799"/>
-      <w:bookmarkEnd w:id="7"/>
+      </w:pPr>
+      <w:bookmarkStart w:id="9" w:name="_Toc506825015"/>
       <w:r>
         <w:lastRenderedPageBreak/>
         <w:t>The Minimum Viable Product</w:t>
       </w:r>
-      <w:bookmarkEnd w:id="8"/>
+      <w:bookmarkEnd w:id="9"/>
     </w:p>
     <w:p>
       <w:pPr>
@@ -3194,15 +3105,14 @@
     <w:p>
       <w:pPr>
         <w:pStyle w:val="Heading2"/>
-        <w:jc w:val="both"/>
-      </w:pPr>
-      <w:bookmarkStart w:id="9" w:name="data-and-analytics"/>
-      <w:bookmarkStart w:id="10" w:name="_Toc474051800"/>
-      <w:bookmarkEnd w:id="9"/>
+      </w:pPr>
+      <w:bookmarkStart w:id="10" w:name="data-and-analytics"/>
+      <w:bookmarkStart w:id="11" w:name="_Toc506825016"/>
+      <w:bookmarkEnd w:id="10"/>
       <w:r>
         <w:t>Data and Analytics</w:t>
       </w:r>
-      <w:bookmarkEnd w:id="10"/>
+      <w:bookmarkEnd w:id="11"/>
     </w:p>
     <w:p>
       <w:pPr>
@@ -3588,25 +3498,7 @@
           <w:sz w:val="28"/>
           <w:szCs w:val="28"/>
         </w:rPr>
-        <w:t xml:space="preserve"> </w:t>
-      </w:r>
-      <w:proofErr w:type="gramStart"/>
-      <w:r>
-        <w:rPr>
-          <w:rFonts w:ascii="Dosis" w:hAnsi="Dosis"/>
-          <w:sz w:val="28"/>
-          <w:szCs w:val="28"/>
-        </w:rPr>
-        <w:t>For</w:t>
-      </w:r>
-      <w:proofErr w:type="gramEnd"/>
-      <w:r>
-        <w:rPr>
-          <w:rFonts w:ascii="Dosis" w:hAnsi="Dosis"/>
-          <w:sz w:val="28"/>
-          <w:szCs w:val="28"/>
-        </w:rPr>
-        <w:t xml:space="preserve"> organisations that are targeting current or known markets they can use their current usage stats to help them refine their ideas. They may also want to buy </w:t>
+        <w:t xml:space="preserve"> For organisations that are targeting current or known markets they can use their current usage stats to help them refine their ideas. They may also want to buy </w:t>
       </w:r>
       <w:r>
         <w:rPr>
@@ -3780,7 +3672,25 @@
           <w:sz w:val="28"/>
           <w:szCs w:val="28"/>
         </w:rPr>
-        <w:t xml:space="preserve">. By collecting data from your users you will be able to establish what will be important to them with </w:t>
+        <w:t xml:space="preserve">. By collecting data from your </w:t>
+      </w:r>
+      <w:proofErr w:type="gramStart"/>
+      <w:r>
+        <w:rPr>
+          <w:rFonts w:ascii="Dosis" w:hAnsi="Dosis"/>
+          <w:sz w:val="28"/>
+          <w:szCs w:val="28"/>
+        </w:rPr>
+        <w:t>users</w:t>
+      </w:r>
+      <w:proofErr w:type="gramEnd"/>
+      <w:r>
+        <w:rPr>
+          <w:rFonts w:ascii="Dosis" w:hAnsi="Dosis"/>
+          <w:sz w:val="28"/>
+          <w:szCs w:val="28"/>
+        </w:rPr>
+        <w:t xml:space="preserve"> you will be able to establish what will be important to them with </w:t>
       </w:r>
       <w:r>
         <w:rPr>
@@ -3798,19 +3708,22 @@
         </w:rPr>
         <w:t>your intended product.</w:t>
       </w:r>
+      <w:bookmarkStart w:id="12" w:name="decide-product-goals"/>
+      <w:bookmarkEnd w:id="12"/>
+      <w:r>
+        <w:br w:type="page"/>
+      </w:r>
     </w:p>
     <w:p>
       <w:pPr>
         <w:pStyle w:val="Heading1"/>
       </w:pPr>
-      <w:bookmarkStart w:id="11" w:name="decide-product-goals"/>
-      <w:bookmarkStart w:id="12" w:name="_Toc474051801"/>
-      <w:bookmarkEnd w:id="11"/>
+      <w:bookmarkStart w:id="13" w:name="_Toc506825017"/>
       <w:r>
         <w:lastRenderedPageBreak/>
-        <w:t>Decide Product Goals</w:t>
-      </w:r>
-      <w:bookmarkEnd w:id="12"/>
+        <w:t>Product Goals</w:t>
+      </w:r>
+      <w:bookmarkEnd w:id="13"/>
     </w:p>
     <w:p>
       <w:pPr>
@@ -3882,13 +3795,13 @@
         <w:pStyle w:val="Heading2"/>
         <w:jc w:val="both"/>
       </w:pPr>
-      <w:bookmarkStart w:id="13" w:name="deciding-value-added-goals"/>
-      <w:bookmarkStart w:id="14" w:name="_Toc474051802"/>
-      <w:bookmarkEnd w:id="13"/>
-      <w:r>
-        <w:t>1 Deciding Value Added Goals:</w:t>
-      </w:r>
+      <w:bookmarkStart w:id="14" w:name="deciding-value-added-goals"/>
+      <w:bookmarkStart w:id="15" w:name="_Toc506825018"/>
       <w:bookmarkEnd w:id="14"/>
+      <w:r>
+        <w:t>Deciding Value Added Goals:</w:t>
+      </w:r>
+      <w:bookmarkEnd w:id="15"/>
     </w:p>
     <w:p>
       <w:pPr>
@@ -4085,17 +3998,17 @@
         <w:pStyle w:val="Heading2"/>
         <w:jc w:val="both"/>
       </w:pPr>
-      <w:bookmarkStart w:id="15" w:name="deciding-functional-goals"/>
-      <w:bookmarkStart w:id="16" w:name="_Toc474051803"/>
-      <w:bookmarkEnd w:id="15"/>
+      <w:bookmarkStart w:id="16" w:name="deciding-functional-goals"/>
+      <w:bookmarkStart w:id="17" w:name="_Toc506825019"/>
+      <w:bookmarkEnd w:id="16"/>
       <w:r>
         <w:lastRenderedPageBreak/>
-        <w:t>2 Deciding Functional Goals</w:t>
+        <w:t>Deciding Functional Goals</w:t>
       </w:r>
       <w:r>
         <w:t>:</w:t>
       </w:r>
-      <w:bookmarkEnd w:id="16"/>
+      <w:bookmarkEnd w:id="17"/>
     </w:p>
     <w:p>
       <w:pPr>
@@ -4340,28 +4253,42 @@
     </w:p>
     <w:p>
       <w:pPr>
+        <w:rPr>
+          <w:rFonts w:ascii="Dosis Medium" w:eastAsiaTheme="majorEastAsia" w:hAnsi="Dosis Medium" w:cstheme="majorBidi"/>
+          <w:color w:val="595959" w:themeColor="text1" w:themeTint="A6"/>
+          <w:sz w:val="52"/>
+          <w:szCs w:val="28"/>
+        </w:rPr>
+      </w:pPr>
+      <w:bookmarkStart w:id="18" w:name="raising-awareness"/>
+      <w:bookmarkEnd w:id="18"/>
+      <w:r>
+        <w:br w:type="page"/>
+      </w:r>
+    </w:p>
+    <w:p>
+      <w:pPr>
         <w:pStyle w:val="Heading1"/>
       </w:pPr>
-      <w:bookmarkStart w:id="17" w:name="raising-awareness"/>
-      <w:bookmarkStart w:id="18" w:name="_Toc474051804"/>
-      <w:bookmarkEnd w:id="17"/>
-      <w:r>
+      <w:bookmarkStart w:id="19" w:name="_Toc506825020"/>
+      <w:r>
+        <w:lastRenderedPageBreak/>
         <w:t>Raising Awareness</w:t>
       </w:r>
-      <w:bookmarkEnd w:id="18"/>
+      <w:bookmarkEnd w:id="19"/>
     </w:p>
     <w:p>
       <w:pPr>
         <w:pStyle w:val="Heading2"/>
         <w:jc w:val="both"/>
       </w:pPr>
-      <w:bookmarkStart w:id="19" w:name="beta-users"/>
-      <w:bookmarkStart w:id="20" w:name="_Toc474051805"/>
-      <w:bookmarkEnd w:id="19"/>
+      <w:bookmarkStart w:id="20" w:name="beta-users"/>
+      <w:bookmarkStart w:id="21" w:name="_Toc506825021"/>
+      <w:bookmarkEnd w:id="20"/>
       <w:r>
         <w:t>Beta Users</w:t>
       </w:r>
-      <w:bookmarkEnd w:id="20"/>
+      <w:bookmarkEnd w:id="21"/>
     </w:p>
     <w:p>
       <w:pPr>
@@ -4486,13 +4413,13 @@
         <w:pStyle w:val="Heading2"/>
         <w:jc w:val="both"/>
       </w:pPr>
-      <w:bookmarkStart w:id="21" w:name="build-a-landing-page-website"/>
-      <w:bookmarkStart w:id="22" w:name="_Toc474051806"/>
-      <w:bookmarkEnd w:id="21"/>
+      <w:bookmarkStart w:id="22" w:name="build-a-landing-page-website"/>
+      <w:bookmarkStart w:id="23" w:name="_Toc506825022"/>
+      <w:bookmarkEnd w:id="22"/>
       <w:r>
         <w:t>Build a Landing Page (Website)</w:t>
       </w:r>
-      <w:bookmarkEnd w:id="22"/>
+      <w:bookmarkEnd w:id="23"/>
     </w:p>
     <w:p>
       <w:pPr>
@@ -4635,7 +4562,6 @@
           <w:sz w:val="28"/>
           <w:szCs w:val="28"/>
         </w:rPr>
-        <w:lastRenderedPageBreak/>
         <w:t>Test subtle variations of your offering and how it is marketed (to see if more people engage with it)</w:t>
       </w:r>
     </w:p>
@@ -4851,13 +4777,14 @@
         <w:pStyle w:val="Heading2"/>
         <w:jc w:val="both"/>
       </w:pPr>
-      <w:bookmarkStart w:id="23" w:name="a-landing-page-example"/>
-      <w:bookmarkStart w:id="24" w:name="_Toc474051807"/>
-      <w:bookmarkEnd w:id="23"/>
-      <w:r>
+      <w:bookmarkStart w:id="24" w:name="a-landing-page-example"/>
+      <w:bookmarkStart w:id="25" w:name="_Toc506825023"/>
+      <w:bookmarkEnd w:id="24"/>
+      <w:r>
+        <w:lastRenderedPageBreak/>
         <w:t>A Landing Page Example</w:t>
       </w:r>
-      <w:bookmarkEnd w:id="24"/>
+      <w:bookmarkEnd w:id="25"/>
     </w:p>
     <w:p>
       <w:pPr>
@@ -5130,13 +5057,13 @@
         <w:pStyle w:val="Heading2"/>
         <w:jc w:val="both"/>
       </w:pPr>
-      <w:bookmarkStart w:id="25" w:name="targetted-ads-with-landing-pages"/>
-      <w:bookmarkStart w:id="26" w:name="_Toc474051808"/>
-      <w:bookmarkEnd w:id="25"/>
+      <w:bookmarkStart w:id="26" w:name="targetted-ads-with-landing-pages"/>
+      <w:bookmarkStart w:id="27" w:name="_Toc506825024"/>
+      <w:bookmarkEnd w:id="26"/>
       <w:r>
         <w:t>Targeted Ads with Landing Pages</w:t>
       </w:r>
-      <w:bookmarkEnd w:id="26"/>
+      <w:bookmarkEnd w:id="27"/>
     </w:p>
     <w:p>
       <w:pPr>
@@ -5154,16 +5081,7 @@
           <w:sz w:val="28"/>
           <w:szCs w:val="28"/>
         </w:rPr>
-        <w:t xml:space="preserve">When you have created your website/landing page you may want to invest a small amount of money into getting some traffic to it so you can begin to build your beta user </w:t>
-      </w:r>
-      <w:r>
-        <w:rPr>
-          <w:rFonts w:ascii="Dosis" w:hAnsi="Dosis"/>
-          <w:sz w:val="28"/>
-          <w:szCs w:val="28"/>
-        </w:rPr>
-        <w:lastRenderedPageBreak/>
-        <w:t xml:space="preserve">list and find out what is working with your marketing. As discussed, </w:t>
+        <w:t xml:space="preserve">When you have created your website/landing page you may want to invest a small amount of money into getting some traffic to it so you can begin to build your beta user list and find out what is working with your marketing. As discussed, </w:t>
       </w:r>
       <w:r>
         <w:rPr>
@@ -5222,13 +5140,13 @@
         <w:pStyle w:val="Heading2"/>
         <w:jc w:val="both"/>
       </w:pPr>
-      <w:bookmarkStart w:id="27" w:name="the-hollow-product-dropbox"/>
-      <w:bookmarkStart w:id="28" w:name="_Toc474051809"/>
-      <w:bookmarkEnd w:id="27"/>
+      <w:bookmarkStart w:id="28" w:name="the-hollow-product-dropbox"/>
+      <w:bookmarkStart w:id="29" w:name="_Toc506825025"/>
+      <w:bookmarkEnd w:id="28"/>
       <w:r>
         <w:t>The Hollow Product (Dropbox)</w:t>
       </w:r>
-      <w:bookmarkEnd w:id="28"/>
+      <w:bookmarkEnd w:id="29"/>
     </w:p>
     <w:p>
       <w:pPr>
@@ -5371,6 +5289,7 @@
           <w:sz w:val="28"/>
           <w:szCs w:val="28"/>
         </w:rPr>
+        <w:lastRenderedPageBreak/>
         <w:t xml:space="preserve">You can word your landing page in such a way </w:t>
       </w:r>
       <w:r>
@@ -5392,15 +5311,29 @@
     </w:p>
     <w:p>
       <w:pPr>
+        <w:rPr>
+          <w:rFonts w:ascii="Dosis Medium" w:eastAsiaTheme="majorEastAsia" w:hAnsi="Dosis Medium" w:cstheme="majorBidi"/>
+          <w:color w:val="595959" w:themeColor="text1" w:themeTint="A6"/>
+          <w:sz w:val="52"/>
+          <w:szCs w:val="28"/>
+        </w:rPr>
+      </w:pPr>
+      <w:bookmarkStart w:id="30" w:name="the-build"/>
+      <w:bookmarkEnd w:id="30"/>
+      <w:r>
+        <w:br w:type="page"/>
+      </w:r>
+    </w:p>
+    <w:p>
+      <w:pPr>
         <w:pStyle w:val="Heading1"/>
       </w:pPr>
-      <w:bookmarkStart w:id="29" w:name="the-build"/>
-      <w:bookmarkStart w:id="30" w:name="_Toc474051810"/>
-      <w:bookmarkEnd w:id="29"/>
-      <w:r>
+      <w:bookmarkStart w:id="31" w:name="_Toc506825026"/>
+      <w:r>
+        <w:lastRenderedPageBreak/>
         <w:t>The Build</w:t>
       </w:r>
-      <w:bookmarkEnd w:id="30"/>
+      <w:bookmarkEnd w:id="31"/>
     </w:p>
     <w:p>
       <w:pPr>
@@ -5423,39 +5356,33 @@
     </w:p>
     <w:p>
       <w:pPr>
+        <w:pStyle w:val="Heading1"/>
+      </w:pPr>
+      <w:bookmarkStart w:id="32" w:name="the-mvp"/>
+      <w:bookmarkStart w:id="33" w:name="_Toc506825027"/>
+      <w:bookmarkEnd w:id="32"/>
+      <w:r>
+        <w:t xml:space="preserve">The </w:t>
+      </w:r>
+      <w:r>
+        <w:t>MVP</w:t>
+      </w:r>
+      <w:bookmarkStart w:id="34" w:name="requirements-analysis"/>
+      <w:bookmarkEnd w:id="34"/>
+      <w:r>
+        <w:t xml:space="preserve"> </w:t>
+      </w:r>
+      <w:r>
+        <w:t>Requirements Analysis</w:t>
+      </w:r>
+      <w:bookmarkEnd w:id="33"/>
+    </w:p>
+    <w:p>
+      <w:pPr>
         <w:pStyle w:val="Heading2"/>
-        <w:jc w:val="both"/>
-      </w:pPr>
-      <w:bookmarkStart w:id="31" w:name="the-mvp"/>
-      <w:bookmarkStart w:id="32" w:name="_Toc474051811"/>
-      <w:bookmarkEnd w:id="31"/>
-      <w:r>
-        <w:t xml:space="preserve">The </w:t>
-      </w:r>
-      <w:r>
-        <w:t>MVP</w:t>
-      </w:r>
-      <w:bookmarkEnd w:id="32"/>
-    </w:p>
-    <w:p>
-      <w:pPr>
-        <w:pStyle w:val="Heading2"/>
-        <w:jc w:val="both"/>
-      </w:pPr>
-      <w:bookmarkStart w:id="33" w:name="requirements-analysis"/>
-      <w:bookmarkStart w:id="34" w:name="_Toc474051812"/>
-      <w:bookmarkEnd w:id="33"/>
-      <w:r>
-        <w:t>Requirements Analysis</w:t>
-      </w:r>
-      <w:bookmarkEnd w:id="34"/>
-    </w:p>
-    <w:p>
-      <w:pPr>
-        <w:pStyle w:val="Heading3"/>
       </w:pPr>
       <w:bookmarkStart w:id="35" w:name="step-1-listing-requirements"/>
-      <w:bookmarkStart w:id="36" w:name="_Toc474051813"/>
+      <w:bookmarkStart w:id="36" w:name="_Toc506825028"/>
       <w:bookmarkEnd w:id="35"/>
       <w:r>
         <w:t>Step 1: Listing Requirements</w:t>
@@ -5517,7 +5444,6 @@
           <w:sz w:val="28"/>
           <w:szCs w:val="28"/>
         </w:rPr>
-        <w:lastRenderedPageBreak/>
         <w:t>I</w:t>
       </w:r>
       <w:r>
@@ -5652,6 +5578,7 @@
           <w:szCs w:val="28"/>
           <w:lang w:val="en-US"/>
         </w:rPr>
+        <w:lastRenderedPageBreak/>
         <w:drawing>
           <wp:inline distT="0" distB="0" distL="0" distR="0" wp14:anchorId="6DBF12B6" wp14:editId="563DB891">
             <wp:extent cx="5334000" cy="4456446"/>
@@ -5734,8 +5661,141 @@
           <w:sz w:val="28"/>
           <w:szCs w:val="28"/>
         </w:rPr>
+        <w:t>We know from our earlier exercise we want to build our software to focus around delivering its value added objectives first.</w:t>
+      </w:r>
+    </w:p>
+    <w:p>
+      <w:pPr>
+        <w:pStyle w:val="BodyText"/>
+        <w:jc w:val="both"/>
+        <w:rPr>
+          <w:rFonts w:ascii="Dosis" w:hAnsi="Dosis"/>
+          <w:sz w:val="28"/>
+          <w:szCs w:val="28"/>
+        </w:rPr>
+      </w:pPr>
+      <w:r>
+        <w:rPr>
+          <w:rFonts w:ascii="Dosis" w:hAnsi="Dosis"/>
+          <w:sz w:val="28"/>
+          <w:szCs w:val="28"/>
+        </w:rPr>
+        <w:t xml:space="preserve">In the perfect world we would only build our value added features because that is what we will eventually be able to monetise. </w:t>
+      </w:r>
+      <w:r>
+        <w:rPr>
+          <w:rFonts w:ascii="Dosis" w:hAnsi="Dosis"/>
+          <w:sz w:val="28"/>
+          <w:szCs w:val="28"/>
+        </w:rPr>
+        <w:t xml:space="preserve">However, </w:t>
+      </w:r>
+      <w:r>
+        <w:rPr>
+          <w:rFonts w:ascii="Dosis" w:hAnsi="Dosis"/>
+          <w:sz w:val="28"/>
+          <w:szCs w:val="28"/>
+        </w:rPr>
+        <w:t>we realise that in order to release our value added features there are some non</w:t>
+      </w:r>
+      <w:r>
+        <w:rPr>
+          <w:rFonts w:ascii="Dosis" w:hAnsi="Dosis"/>
+          <w:sz w:val="28"/>
+          <w:szCs w:val="28"/>
+        </w:rPr>
+        <w:t>-</w:t>
+      </w:r>
+      <w:r>
+        <w:rPr>
+          <w:rFonts w:ascii="Dosis" w:hAnsi="Dosis"/>
+          <w:sz w:val="28"/>
+          <w:szCs w:val="28"/>
+        </w:rPr>
+        <w:t>functional requirements we need to satisfy first. For example</w:t>
+      </w:r>
+      <w:r>
+        <w:rPr>
+          <w:rFonts w:ascii="Dosis" w:hAnsi="Dosis"/>
+          <w:sz w:val="28"/>
+          <w:szCs w:val="28"/>
+        </w:rPr>
+        <w:t>,</w:t>
+      </w:r>
+      <w:r>
+        <w:rPr>
+          <w:rFonts w:ascii="Dosis" w:hAnsi="Dosis"/>
+          <w:sz w:val="28"/>
+          <w:szCs w:val="28"/>
+        </w:rPr>
+        <w:t xml:space="preserve"> we are almost definitely going to need the user to be able to login to our application and create a bug first.</w:t>
+      </w:r>
+    </w:p>
+    <w:p>
+      <w:pPr>
+        <w:pStyle w:val="Heading2"/>
+      </w:pPr>
+      <w:bookmarkStart w:id="37" w:name="step-2-re-ordering-requirements"/>
+      <w:bookmarkStart w:id="38" w:name="_Toc506825029"/>
+      <w:bookmarkEnd w:id="37"/>
+      <w:r>
+        <w:t>Step 2: Re-ordering Requirements</w:t>
+      </w:r>
+      <w:bookmarkEnd w:id="38"/>
+    </w:p>
+    <w:p>
+      <w:pPr>
+        <w:pStyle w:val="FirstParagraph"/>
+        <w:jc w:val="both"/>
+        <w:rPr>
+          <w:rFonts w:ascii="Dosis" w:hAnsi="Dosis"/>
+          <w:sz w:val="28"/>
+          <w:szCs w:val="28"/>
+        </w:rPr>
+      </w:pPr>
+      <w:r>
+        <w:rPr>
+          <w:rFonts w:ascii="Dosis" w:hAnsi="Dosis"/>
+          <w:sz w:val="28"/>
+          <w:szCs w:val="28"/>
+        </w:rPr>
+        <w:t>We are now going to re-order our requirements so that we can push all non-essential items of work to the bottom of the priority queue. What we are trying to do is make sure we aren't building software that isn't needed. At this point you will want to speak with your developers.</w:t>
+      </w:r>
+    </w:p>
+    <w:p>
+      <w:pPr>
+        <w:pStyle w:val="BodyText"/>
+        <w:jc w:val="both"/>
+        <w:rPr>
+          <w:rFonts w:ascii="Dosis" w:hAnsi="Dosis"/>
+          <w:sz w:val="28"/>
+          <w:szCs w:val="28"/>
+        </w:rPr>
+      </w:pPr>
+      <w:r>
+        <w:rPr>
+          <w:rFonts w:ascii="Dosis" w:hAnsi="Dosis"/>
+          <w:sz w:val="28"/>
+          <w:szCs w:val="28"/>
+        </w:rPr>
         <w:lastRenderedPageBreak/>
-        <w:t>We know from our earlier exercise we want to build our software to focus around delivering its value added objectives first.</w:t>
+        <w:t>The developers need to be made aware of the value added goals behind this product. At this stage they will need to discuss and advise you on the absolute minimum required non</w:t>
+      </w:r>
+      <w:r>
+        <w:rPr>
+          <w:rFonts w:ascii="Dosis" w:hAnsi="Dosis"/>
+          <w:sz w:val="28"/>
+          <w:szCs w:val="28"/>
+        </w:rPr>
+        <w:t>-</w:t>
+      </w:r>
+      <w:r>
+        <w:rPr>
+          <w:rFonts w:ascii="Dosis" w:hAnsi="Dosis"/>
+          <w:sz w:val="28"/>
+          <w:szCs w:val="28"/>
+        </w:rPr>
+        <w:t xml:space="preserve"> functional features that are needed in order for you to fulfil your value added requirements.</w:t>
       </w:r>
     </w:p>
     <w:p>
@@ -5754,139 +5814,6 @@
           <w:sz w:val="28"/>
           <w:szCs w:val="28"/>
         </w:rPr>
-        <w:t xml:space="preserve">In the perfect world we would only build our value added features because that is what we will eventually be able to monetise. </w:t>
-      </w:r>
-      <w:r>
-        <w:rPr>
-          <w:rFonts w:ascii="Dosis" w:hAnsi="Dosis"/>
-          <w:sz w:val="28"/>
-          <w:szCs w:val="28"/>
-        </w:rPr>
-        <w:t xml:space="preserve">However, </w:t>
-      </w:r>
-      <w:r>
-        <w:rPr>
-          <w:rFonts w:ascii="Dosis" w:hAnsi="Dosis"/>
-          <w:sz w:val="28"/>
-          <w:szCs w:val="28"/>
-        </w:rPr>
-        <w:t>we realise that in order to release our value added features there are some non</w:t>
-      </w:r>
-      <w:r>
-        <w:rPr>
-          <w:rFonts w:ascii="Dosis" w:hAnsi="Dosis"/>
-          <w:sz w:val="28"/>
-          <w:szCs w:val="28"/>
-        </w:rPr>
-        <w:t>-</w:t>
-      </w:r>
-      <w:r>
-        <w:rPr>
-          <w:rFonts w:ascii="Dosis" w:hAnsi="Dosis"/>
-          <w:sz w:val="28"/>
-          <w:szCs w:val="28"/>
-        </w:rPr>
-        <w:t>functional requirements we need to satisfy first. For example</w:t>
-      </w:r>
-      <w:r>
-        <w:rPr>
-          <w:rFonts w:ascii="Dosis" w:hAnsi="Dosis"/>
-          <w:sz w:val="28"/>
-          <w:szCs w:val="28"/>
-        </w:rPr>
-        <w:t>,</w:t>
-      </w:r>
-      <w:r>
-        <w:rPr>
-          <w:rFonts w:ascii="Dosis" w:hAnsi="Dosis"/>
-          <w:sz w:val="28"/>
-          <w:szCs w:val="28"/>
-        </w:rPr>
-        <w:t xml:space="preserve"> we are almost definitely going to need the user to be able to login to our application and create a bug first.</w:t>
-      </w:r>
-    </w:p>
-    <w:p>
-      <w:pPr>
-        <w:pStyle w:val="Heading3"/>
-      </w:pPr>
-      <w:bookmarkStart w:id="37" w:name="step-2-re-ordering-requirements"/>
-      <w:bookmarkStart w:id="38" w:name="_Toc474051814"/>
-      <w:bookmarkEnd w:id="37"/>
-      <w:r>
-        <w:t>Step 2: Re-ordering Requirements</w:t>
-      </w:r>
-      <w:bookmarkEnd w:id="38"/>
-    </w:p>
-    <w:p>
-      <w:pPr>
-        <w:pStyle w:val="FirstParagraph"/>
-        <w:jc w:val="both"/>
-        <w:rPr>
-          <w:rFonts w:ascii="Dosis" w:hAnsi="Dosis"/>
-          <w:sz w:val="28"/>
-          <w:szCs w:val="28"/>
-        </w:rPr>
-      </w:pPr>
-      <w:r>
-        <w:rPr>
-          <w:rFonts w:ascii="Dosis" w:hAnsi="Dosis"/>
-          <w:sz w:val="28"/>
-          <w:szCs w:val="28"/>
-        </w:rPr>
-        <w:t>We are now going to re-order our requirements so that we can push all non-essential items of work to the bottom of the priority queue. What we are trying to do is make sure we aren't building software that isn't needed. At this point you will want to speak with your developers.</w:t>
-      </w:r>
-    </w:p>
-    <w:p>
-      <w:pPr>
-        <w:pStyle w:val="BodyText"/>
-        <w:jc w:val="both"/>
-        <w:rPr>
-          <w:rFonts w:ascii="Dosis" w:hAnsi="Dosis"/>
-          <w:sz w:val="28"/>
-          <w:szCs w:val="28"/>
-        </w:rPr>
-      </w:pPr>
-      <w:r>
-        <w:rPr>
-          <w:rFonts w:ascii="Dosis" w:hAnsi="Dosis"/>
-          <w:sz w:val="28"/>
-          <w:szCs w:val="28"/>
-        </w:rPr>
-        <w:t>The developers need to be made aware of the value added goals behind this product. At this stage they will need to discuss and advise you on the absolute minimum required non</w:t>
-      </w:r>
-      <w:r>
-        <w:rPr>
-          <w:rFonts w:ascii="Dosis" w:hAnsi="Dosis"/>
-          <w:sz w:val="28"/>
-          <w:szCs w:val="28"/>
-        </w:rPr>
-        <w:t>-</w:t>
-      </w:r>
-      <w:r>
-        <w:rPr>
-          <w:rFonts w:ascii="Dosis" w:hAnsi="Dosis"/>
-          <w:sz w:val="28"/>
-          <w:szCs w:val="28"/>
-        </w:rPr>
-        <w:t xml:space="preserve"> functional features that are needed in order for you to fulfil your value added requirements.</w:t>
-      </w:r>
-    </w:p>
-    <w:p>
-      <w:pPr>
-        <w:pStyle w:val="BodyText"/>
-        <w:jc w:val="both"/>
-        <w:rPr>
-          <w:rFonts w:ascii="Dosis" w:hAnsi="Dosis"/>
-          <w:sz w:val="28"/>
-          <w:szCs w:val="28"/>
-        </w:rPr>
-      </w:pPr>
-      <w:r>
-        <w:rPr>
-          <w:rFonts w:ascii="Dosis" w:hAnsi="Dosis"/>
-          <w:sz w:val="28"/>
-          <w:szCs w:val="28"/>
-        </w:rPr>
         <w:t>With my example application that I made I have gone through the process and placed them in order of what I think I need to be able to get my value added offering to market as soon as possible.</w:t>
       </w:r>
     </w:p>
@@ -5908,7 +5835,6 @@
           <w:szCs w:val="28"/>
           <w:lang w:val="en-US"/>
         </w:rPr>
-        <w:lastRenderedPageBreak/>
         <w:drawing>
           <wp:inline distT="0" distB="0" distL="0" distR="0" wp14:anchorId="18DE749C" wp14:editId="292C47A9">
             <wp:extent cx="5334000" cy="4291901"/>
@@ -6071,12 +5997,13 @@
     </w:p>
     <w:p>
       <w:pPr>
-        <w:pStyle w:val="Heading3"/>
+        <w:pStyle w:val="Heading2"/>
       </w:pPr>
       <w:bookmarkStart w:id="39" w:name="step-3-cut-cut-and-cut-lean"/>
-      <w:bookmarkStart w:id="40" w:name="_Toc474051815"/>
+      <w:bookmarkStart w:id="40" w:name="_Toc506825030"/>
       <w:bookmarkEnd w:id="39"/>
       <w:r>
+        <w:lastRenderedPageBreak/>
         <w:t>Step 3: CUT</w:t>
       </w:r>
       <w:r>
@@ -6293,7 +6220,6 @@
           <w:sz w:val="28"/>
           <w:szCs w:val="28"/>
         </w:rPr>
-        <w:lastRenderedPageBreak/>
         <w:t xml:space="preserve">I now decide I will move all of the other social media items below my Value Added item. After doing this I also realise </w:t>
       </w:r>
       <w:r>
@@ -6432,6 +6358,7 @@
           <w:sz w:val="28"/>
           <w:szCs w:val="28"/>
         </w:rPr>
+        <w:lastRenderedPageBreak/>
         <w:t>We can see how</w:t>
       </w:r>
       <w:r>
@@ -6532,11 +6459,13 @@
         <w:jc w:val="both"/>
       </w:pPr>
       <w:bookmarkStart w:id="41" w:name="step-2-fleshing-out-the-requirements"/>
-      <w:bookmarkStart w:id="42" w:name="_Toc474051816"/>
+      <w:bookmarkStart w:id="42" w:name="_Toc506825031"/>
       <w:bookmarkEnd w:id="41"/>
       <w:r>
-        <w:lastRenderedPageBreak/>
-        <w:t xml:space="preserve">Step 2: Fleshing Out </w:t>
+        <w:t>Step 4</w:t>
+      </w:r>
+      <w:r>
+        <w:t xml:space="preserve">: Fleshing Out </w:t>
       </w:r>
       <w:r>
         <w:t>t</w:t>
@@ -6767,7 +6696,39 @@
           <w:sz w:val="28"/>
           <w:szCs w:val="28"/>
         </w:rPr>
-        <w:t xml:space="preserve">The point about a user story is to avoid bloated documents that don't get to the point. Developers don't usually love to read </w:t>
+        <w:t xml:space="preserve">The point about a user story is to avoid bloated documents that don't get to the point. Developers don't usually love to read documentation, they would rather be writing code. The quicker we can explain </w:t>
+      </w:r>
+      <w:r>
+        <w:rPr>
+          <w:rFonts w:ascii="Dosis" w:hAnsi="Dosis"/>
+          <w:sz w:val="28"/>
+          <w:szCs w:val="28"/>
+        </w:rPr>
+        <w:t xml:space="preserve">to them </w:t>
+      </w:r>
+      <w:r>
+        <w:rPr>
+          <w:rFonts w:ascii="Dosis" w:hAnsi="Dosis"/>
+          <w:sz w:val="28"/>
+          <w:szCs w:val="28"/>
+        </w:rPr>
+        <w:t>what we want from our features</w:t>
+      </w:r>
+      <w:r>
+        <w:rPr>
+          <w:rFonts w:ascii="Dosis" w:hAnsi="Dosis"/>
+          <w:sz w:val="28"/>
+          <w:szCs w:val="28"/>
+        </w:rPr>
+        <w:t>,</w:t>
+      </w:r>
+      <w:r>
+        <w:rPr>
+          <w:rFonts w:ascii="Dosis" w:hAnsi="Dosis"/>
+          <w:sz w:val="28"/>
+          <w:szCs w:val="28"/>
+        </w:rPr>
+        <w:t xml:space="preserve"> the better. By keeping this </w:t>
       </w:r>
       <w:proofErr w:type="gramStart"/>
       <w:r>
@@ -6776,7 +6737,7 @@
           <w:sz w:val="28"/>
           <w:szCs w:val="28"/>
         </w:rPr>
-        <w:t>documentation,</w:t>
+        <w:t>format</w:t>
       </w:r>
       <w:proofErr w:type="gramEnd"/>
       <w:r>
@@ -6785,56 +6746,6 @@
           <w:sz w:val="28"/>
           <w:szCs w:val="28"/>
         </w:rPr>
-        <w:t xml:space="preserve"> they would rather be writing code. The quicker we can explain </w:t>
-      </w:r>
-      <w:r>
-        <w:rPr>
-          <w:rFonts w:ascii="Dosis" w:hAnsi="Dosis"/>
-          <w:sz w:val="28"/>
-          <w:szCs w:val="28"/>
-        </w:rPr>
-        <w:t xml:space="preserve">to them </w:t>
-      </w:r>
-      <w:r>
-        <w:rPr>
-          <w:rFonts w:ascii="Dosis" w:hAnsi="Dosis"/>
-          <w:sz w:val="28"/>
-          <w:szCs w:val="28"/>
-        </w:rPr>
-        <w:t>what we want from our features</w:t>
-      </w:r>
-      <w:r>
-        <w:rPr>
-          <w:rFonts w:ascii="Dosis" w:hAnsi="Dosis"/>
-          <w:sz w:val="28"/>
-          <w:szCs w:val="28"/>
-        </w:rPr>
-        <w:t>,</w:t>
-      </w:r>
-      <w:r>
-        <w:rPr>
-          <w:rFonts w:ascii="Dosis" w:hAnsi="Dosis"/>
-          <w:sz w:val="28"/>
-          <w:szCs w:val="28"/>
-        </w:rPr>
-        <w:t xml:space="preserve"> the better. By keeping this </w:t>
-      </w:r>
-      <w:proofErr w:type="gramStart"/>
-      <w:r>
-        <w:rPr>
-          <w:rFonts w:ascii="Dosis" w:hAnsi="Dosis"/>
-          <w:sz w:val="28"/>
-          <w:szCs w:val="28"/>
-        </w:rPr>
-        <w:t>format</w:t>
-      </w:r>
-      <w:proofErr w:type="gramEnd"/>
-      <w:r>
-        <w:rPr>
-          <w:rFonts w:ascii="Dosis" w:hAnsi="Dosis"/>
-          <w:sz w:val="28"/>
-          <w:szCs w:val="28"/>
-        </w:rPr>
         <w:t xml:space="preserve"> we also enable everyone to read, understand and amend the requirements to the same stan</w:t>
       </w:r>
       <w:r>
@@ -6936,6 +6847,7 @@
           <w:sz w:val="28"/>
           <w:szCs w:val="28"/>
         </w:rPr>
+        <w:lastRenderedPageBreak/>
         <w:t xml:space="preserve">After we add our user story we can annotate it with either hand drawn sketches or </w:t>
       </w:r>
       <w:r>
@@ -7058,7 +6970,6 @@
           <w:szCs w:val="28"/>
           <w:lang w:val="en-US"/>
         </w:rPr>
-        <w:lastRenderedPageBreak/>
         <w:drawing>
           <wp:inline distT="0" distB="0" distL="0" distR="0" wp14:anchorId="69EEDE50" wp14:editId="0BD3951B">
             <wp:extent cx="5334000" cy="4000500"/>
@@ -7131,10 +7042,13 @@
         <w:jc w:val="both"/>
       </w:pPr>
       <w:bookmarkStart w:id="43" w:name="step-3-rinse-and-repeat-agile-backlog-gr"/>
-      <w:bookmarkStart w:id="44" w:name="_Toc474051817"/>
+      <w:bookmarkStart w:id="44" w:name="_Toc506825032"/>
       <w:bookmarkEnd w:id="43"/>
       <w:r>
-        <w:t>Step 3: Rinse and Repeat (Agile Backlog Grooming)</w:t>
+        <w:t>Step 5</w:t>
+      </w:r>
+      <w:r>
+        <w:t>: Rinse and Repeat (Agile Backlog Grooming)</w:t>
       </w:r>
       <w:bookmarkEnd w:id="44"/>
     </w:p>
@@ -7288,6 +7202,7 @@
           <w:sz w:val="28"/>
           <w:szCs w:val="28"/>
         </w:rPr>
+        <w:lastRenderedPageBreak/>
         <w:t>Make sure you re-prioritise and update requ</w:t>
       </w:r>
       <w:r>
@@ -7309,12 +7224,26 @@
     </w:p>
     <w:p>
       <w:pPr>
-        <w:pStyle w:val="Heading3"/>
+        <w:rPr>
+          <w:rFonts w:ascii="Dosis Medium" w:eastAsiaTheme="majorEastAsia" w:hAnsi="Dosis Medium" w:cstheme="majorBidi"/>
+          <w:color w:val="595959" w:themeColor="text1" w:themeTint="A6"/>
+          <w:sz w:val="52"/>
+          <w:szCs w:val="28"/>
+        </w:rPr>
       </w:pPr>
       <w:bookmarkStart w:id="45" w:name="choosing-the-right-technology"/>
-      <w:bookmarkStart w:id="46" w:name="_Toc474051818"/>
       <w:bookmarkEnd w:id="45"/>
       <w:r>
+        <w:br w:type="page"/>
+      </w:r>
+    </w:p>
+    <w:p>
+      <w:pPr>
+        <w:pStyle w:val="Heading1"/>
+      </w:pPr>
+      <w:bookmarkStart w:id="46" w:name="_Toc506825033"/>
+      <w:r>
+        <w:lastRenderedPageBreak/>
         <w:t xml:space="preserve">Choosing </w:t>
       </w:r>
       <w:r>
@@ -7376,7 +7305,6 @@
           <w:sz w:val="28"/>
           <w:szCs w:val="28"/>
         </w:rPr>
-        <w:lastRenderedPageBreak/>
         <w:t xml:space="preserve">Some points to consider at this stage will help </w:t>
       </w:r>
       <w:r>
@@ -8760,7 +8688,16 @@
           <w:sz w:val="28"/>
           <w:szCs w:val="28"/>
         </w:rPr>
-        <w:t>it is possible to develop a core of project code that can be re-used across different platforms. For example; a client we currently work with uses a core set of code for things like security and then they write individual interfaces and components for web mobile and server.</w:t>
+        <w:t xml:space="preserve">it is possible to develop a core of project code that can be re-used across different platforms. For example; a client we currently work with uses a core set of code </w:t>
+      </w:r>
+      <w:r>
+        <w:rPr>
+          <w:rFonts w:ascii="Dosis" w:hAnsi="Dosis"/>
+          <w:sz w:val="28"/>
+          <w:szCs w:val="28"/>
+        </w:rPr>
+        <w:lastRenderedPageBreak/>
+        <w:t>for things like security and then they write individual interfaces and components for web mobile and server.</w:t>
       </w:r>
     </w:p>
     <w:p>
@@ -8832,7 +8769,6 @@
           <w:szCs w:val="28"/>
           <w:lang w:val="en-US"/>
         </w:rPr>
-        <w:lastRenderedPageBreak/>
         <w:drawing>
           <wp:inline distT="0" distB="0" distL="0" distR="0" wp14:anchorId="4F0BF1D1" wp14:editId="1848C3EF">
             <wp:extent cx="5334000" cy="2347905"/>
@@ -9000,13 +8936,30 @@
     </w:p>
     <w:p>
       <w:pPr>
-        <w:pStyle w:val="Heading3"/>
+        <w:rPr>
+          <w:rFonts w:ascii="Dosis Medium" w:eastAsiaTheme="majorEastAsia" w:hAnsi="Dosis Medium" w:cstheme="majorBidi"/>
+          <w:color w:val="595959" w:themeColor="text1" w:themeTint="A6"/>
+          <w:sz w:val="52"/>
+          <w:szCs w:val="28"/>
+        </w:rPr>
       </w:pPr>
       <w:bookmarkStart w:id="47" w:name="find-the-right-designerdeveloper-combina"/>
-      <w:bookmarkStart w:id="48" w:name="_Toc474051819"/>
       <w:bookmarkEnd w:id="47"/>
       <w:r>
-        <w:t>Find the Right Designer/Developer Combination</w:t>
+        <w:br w:type="page"/>
+      </w:r>
+    </w:p>
+    <w:p>
+      <w:pPr>
+        <w:pStyle w:val="Heading1"/>
+      </w:pPr>
+      <w:bookmarkStart w:id="48" w:name="_Toc506825034"/>
+      <w:r>
+        <w:lastRenderedPageBreak/>
+        <w:t xml:space="preserve">Find the Right </w:t>
+      </w:r>
+      <w:r>
+        <w:t>Development Partner</w:t>
       </w:r>
       <w:bookmarkEnd w:id="48"/>
     </w:p>
@@ -9276,11 +9229,24 @@
     </w:p>
     <w:p>
       <w:pPr>
+        <w:rPr>
+          <w:rFonts w:ascii="Dosis Medium" w:eastAsiaTheme="majorEastAsia" w:hAnsi="Dosis Medium" w:cstheme="majorBidi"/>
+          <w:color w:val="595959" w:themeColor="text1" w:themeTint="A6"/>
+          <w:sz w:val="52"/>
+          <w:szCs w:val="28"/>
+        </w:rPr>
+      </w:pPr>
+      <w:bookmarkStart w:id="49" w:name="conclusion"/>
+      <w:bookmarkEnd w:id="49"/>
+      <w:r>
+        <w:br w:type="page"/>
+      </w:r>
+    </w:p>
+    <w:p>
+      <w:pPr>
         <w:pStyle w:val="Heading1"/>
       </w:pPr>
-      <w:bookmarkStart w:id="49" w:name="conclusion"/>
-      <w:bookmarkStart w:id="50" w:name="_Toc474051820"/>
-      <w:bookmarkEnd w:id="49"/>
+      <w:bookmarkStart w:id="50" w:name="_Toc506825035"/>
       <w:r>
         <w:lastRenderedPageBreak/>
         <w:t>Conclusion</w:t>
@@ -9501,80 +9467,6 @@
         </w:rPr>
         <w:t>that working with developers who have some Agile experience, care about quality and also have some skills in Rapid Application Development will help you to put together your initial ideas and deliver working software FAST!</w:t>
       </w:r>
-    </w:p>
-    <w:p>
-      <w:pPr>
-        <w:pStyle w:val="BodyText"/>
-        <w:jc w:val="both"/>
-        <w:rPr>
-          <w:rFonts w:ascii="Dosis" w:hAnsi="Dosis"/>
-          <w:sz w:val="28"/>
-          <w:szCs w:val="28"/>
-        </w:rPr>
-      </w:pPr>
-    </w:p>
-    <w:p>
-      <w:pPr>
-        <w:pStyle w:val="Heading3"/>
-        <w:rPr>
-          <w:lang w:val="en-US"/>
-        </w:rPr>
-      </w:pPr>
-      <w:bookmarkStart w:id="51" w:name="_GoBack"/>
-      <w:r>
-        <w:t>About the author</w:t>
-      </w:r>
-      <w:r>
-        <w:t>:</w:t>
-      </w:r>
-    </w:p>
-    <w:p>
-      <w:pPr>
-        <w:pStyle w:val="NormalWeb"/>
-        <w:shd w:val="clear" w:color="auto" w:fill="FFFFFF"/>
-        <w:spacing w:line="450" w:lineRule="atLeast"/>
-        <w:rPr>
-          <w:rFonts w:ascii="Dosis-Light" w:hAnsi="Dosis-Light"/>
-          <w:color w:val="5A5A5A"/>
-          <w:sz w:val="26"/>
-          <w:szCs w:val="26"/>
-        </w:rPr>
-      </w:pPr>
-      <w:r>
-        <w:rPr>
-          <w:rFonts w:ascii="Dosis-Light" w:hAnsi="Dosis-Light"/>
-          <w:color w:val="5A5A5A"/>
-          <w:sz w:val="26"/>
-          <w:szCs w:val="26"/>
-        </w:rPr>
-        <w:t xml:space="preserve">Pete Heard is a full stack </w:t>
-      </w:r>
-      <w:r>
-        <w:rPr>
-          <w:rFonts w:ascii="Dosis-Light" w:hAnsi="Dosis-Light"/>
-          <w:color w:val="5A5A5A"/>
-          <w:sz w:val="26"/>
-          <w:szCs w:val="26"/>
-        </w:rPr>
-        <w:t>JavScript</w:t>
-      </w:r>
-      <w:r>
-        <w:rPr>
-          <w:rFonts w:ascii="Dosis-Light" w:hAnsi="Dosis-Light"/>
-          <w:color w:val="5A5A5A"/>
-          <w:sz w:val="26"/>
-          <w:szCs w:val="26"/>
-        </w:rPr>
-        <w:t xml:space="preserve"> developer who has spent over a decade learning to craft robust software using Test Driven Development and advanced Object Oriented design. He is the founder of Logic Room.</w:t>
-      </w:r>
-    </w:p>
-    <w:bookmarkEnd w:id="51"/>
-    <w:p>
-      <w:pPr>
-        <w:rPr>
-          <w:rFonts w:ascii="Times New Roman" w:eastAsia="Times New Roman" w:hAnsi="Times New Roman"/>
-        </w:rPr>
-      </w:pPr>
     </w:p>
     <w:p>
       <w:pPr>
@@ -9600,7 +9492,7 @@
 </file>
 
 <file path=word/endnotes.xml><?xml version="1.0" encoding="utf-8"?>
-<w:endnotes xmlns:wpc="http://schemas.microsoft.com/office/word/2010/wordprocessingCanvas" xmlns:mo="http://schemas.microsoft.com/office/mac/office/2008/main" xmlns:mc="http://schemas.openxmlformats.org/markup-compatibility/2006" xmlns:mv="urn:schemas-microsoft-com:mac:vml" xmlns:o="urn:schemas-microsoft-com:office:office" xmlns:r="http://schemas.openxmlformats.org/officeDocument/2006/relationships" xmlns:m="http://schemas.openxmlformats.org/officeDocument/2006/math" xmlns:v="urn:schemas-microsoft-com:vml" xmlns:wp14="http://schemas.microsoft.com/office/word/2010/wordprocessingDrawing" xmlns:wp="http://schemas.openxmlformats.org/drawingml/2006/wordprocessingDrawing" xmlns:w10="urn:schemas-microsoft-com:office:word" xmlns:w="http://schemas.openxmlformats.org/wordprocessingml/2006/main" xmlns:w14="http://schemas.microsoft.com/office/word/2010/wordml" xmlns:w15="http://schemas.microsoft.com/office/word/2012/wordml" xmlns:wpg="http://schemas.microsoft.com/office/word/2010/wordprocessingGroup" xmlns:wpi="http://schemas.microsoft.com/office/word/2010/wordprocessingInk" xmlns:wne="http://schemas.microsoft.com/office/word/2006/wordml" xmlns:wps="http://schemas.microsoft.com/office/word/2010/wordprocessingShape" mc:Ignorable="w14 w15 wp14">
+<w:endnotes xmlns:wpc="http://schemas.microsoft.com/office/word/2010/wordprocessingCanvas" xmlns:cx="http://schemas.microsoft.com/office/drawing/2014/chartex" xmlns:cx1="http://schemas.microsoft.com/office/drawing/2015/9/8/chartex" xmlns:cx2="http://schemas.microsoft.com/office/drawing/2015/10/21/chartex" xmlns:cx3="http://schemas.microsoft.com/office/drawing/2016/5/9/chartex" xmlns:cx4="http://schemas.microsoft.com/office/drawing/2016/5/10/chartex" xmlns:cx5="http://schemas.microsoft.com/office/drawing/2016/5/11/chartex" xmlns:cx6="http://schemas.microsoft.com/office/drawing/2016/5/12/chartex" xmlns:cx7="http://schemas.microsoft.com/office/drawing/2016/5/13/chartex" xmlns:cx8="http://schemas.microsoft.com/office/drawing/2016/5/14/chartex" xmlns:mc="http://schemas.openxmlformats.org/markup-compatibility/2006" xmlns:aink="http://schemas.microsoft.com/office/drawing/2016/ink" xmlns:am3d="http://schemas.microsoft.com/office/drawing/2017/model3d" xmlns:o="urn:schemas-microsoft-com:office:office" xmlns:r="http://schemas.openxmlformats.org/officeDocument/2006/relationships" xmlns:m="http://schemas.openxmlformats.org/officeDocument/2006/math" xmlns:v="urn:schemas-microsoft-com:vml" xmlns:wp14="http://schemas.microsoft.com/office/word/2010/wordprocessingDrawing" xmlns:wp="http://schemas.openxmlformats.org/drawingml/2006/wordprocessingDrawing" xmlns:w10="urn:schemas-microsoft-com:office:word" xmlns:w="http://schemas.openxmlformats.org/wordprocessingml/2006/main" xmlns:w14="http://schemas.microsoft.com/office/word/2010/wordml" xmlns:w15="http://schemas.microsoft.com/office/word/2012/wordml" xmlns:w16cid="http://schemas.microsoft.com/office/word/2016/wordml/cid" xmlns:w16se="http://schemas.microsoft.com/office/word/2015/wordml/symex" xmlns:wpg="http://schemas.microsoft.com/office/word/2010/wordprocessingGroup" xmlns:wpi="http://schemas.microsoft.com/office/word/2010/wordprocessingInk" xmlns:wne="http://schemas.microsoft.com/office/word/2006/wordml" xmlns:wps="http://schemas.microsoft.com/office/word/2010/wordprocessingShape" mc:Ignorable="w14 w15 w16se w16cid wp14">
   <w:endnote w:type="separator" w:id="-1">
     <w:p>
       <w:pPr>
@@ -9625,7 +9517,7 @@
 </file>
 
 <file path=word/footer1.xml><?xml version="1.0" encoding="utf-8"?>
-<w:ftr xmlns:wpc="http://schemas.microsoft.com/office/word/2010/wordprocessingCanvas" xmlns:mo="http://schemas.microsoft.com/office/mac/office/2008/main" xmlns:mc="http://schemas.openxmlformats.org/markup-compatibility/2006" xmlns:mv="urn:schemas-microsoft-com:mac:vml" xmlns:o="urn:schemas-microsoft-com:office:office" xmlns:r="http://schemas.openxmlformats.org/officeDocument/2006/relationships" xmlns:m="http://schemas.openxmlformats.org/officeDocument/2006/math" xmlns:v="urn:schemas-microsoft-com:vml" xmlns:wp14="http://schemas.microsoft.com/office/word/2010/wordprocessingDrawing" xmlns:wp="http://schemas.openxmlformats.org/drawingml/2006/wordprocessingDrawing" xmlns:w10="urn:schemas-microsoft-com:office:word" xmlns:w="http://schemas.openxmlformats.org/wordprocessingml/2006/main" xmlns:w14="http://schemas.microsoft.com/office/word/2010/wordml" xmlns:w15="http://schemas.microsoft.com/office/word/2012/wordml" xmlns:wpg="http://schemas.microsoft.com/office/word/2010/wordprocessingGroup" xmlns:wpi="http://schemas.microsoft.com/office/word/2010/wordprocessingInk" xmlns:wne="http://schemas.microsoft.com/office/word/2006/wordml" xmlns:wps="http://schemas.microsoft.com/office/word/2010/wordprocessingShape" mc:Ignorable="w14 w15 wp14">
+<w:ftr xmlns:wpc="http://schemas.microsoft.com/office/word/2010/wordprocessingCanvas" xmlns:cx="http://schemas.microsoft.com/office/drawing/2014/chartex" xmlns:cx1="http://schemas.microsoft.com/office/drawing/2015/9/8/chartex" xmlns:cx2="http://schemas.microsoft.com/office/drawing/2015/10/21/chartex" xmlns:cx3="http://schemas.microsoft.com/office/drawing/2016/5/9/chartex" xmlns:cx4="http://schemas.microsoft.com/office/drawing/2016/5/10/chartex" xmlns:cx5="http://schemas.microsoft.com/office/drawing/2016/5/11/chartex" xmlns:cx6="http://schemas.microsoft.com/office/drawing/2016/5/12/chartex" xmlns:cx7="http://schemas.microsoft.com/office/drawing/2016/5/13/chartex" xmlns:cx8="http://schemas.microsoft.com/office/drawing/2016/5/14/chartex" xmlns:mc="http://schemas.openxmlformats.org/markup-compatibility/2006" xmlns:aink="http://schemas.microsoft.com/office/drawing/2016/ink" xmlns:am3d="http://schemas.microsoft.com/office/drawing/2017/model3d" xmlns:o="urn:schemas-microsoft-com:office:office" xmlns:r="http://schemas.openxmlformats.org/officeDocument/2006/relationships" xmlns:m="http://schemas.openxmlformats.org/officeDocument/2006/math" xmlns:v="urn:schemas-microsoft-com:vml" xmlns:wp14="http://schemas.microsoft.com/office/word/2010/wordprocessingDrawing" xmlns:wp="http://schemas.openxmlformats.org/drawingml/2006/wordprocessingDrawing" xmlns:w10="urn:schemas-microsoft-com:office:word" xmlns:w="http://schemas.openxmlformats.org/wordprocessingml/2006/main" xmlns:w14="http://schemas.microsoft.com/office/word/2010/wordml" xmlns:w15="http://schemas.microsoft.com/office/word/2012/wordml" xmlns:w16cid="http://schemas.microsoft.com/office/word/2016/wordml/cid" xmlns:w16se="http://schemas.microsoft.com/office/word/2015/wordml/symex" xmlns:wpg="http://schemas.microsoft.com/office/word/2010/wordprocessingGroup" xmlns:wpi="http://schemas.microsoft.com/office/word/2010/wordprocessingInk" xmlns:wne="http://schemas.microsoft.com/office/word/2006/wordml" xmlns:wps="http://schemas.microsoft.com/office/word/2010/wordprocessingShape" mc:Ignorable="w14 w15 w16se w16cid wp14">
   <w:p>
     <w:pPr>
       <w:pStyle w:val="Footer"/>
@@ -9730,7 +9622,7 @@
 </file>
 
 <file path=word/footnotes.xml><?xml version="1.0" encoding="utf-8"?>
-<w:footnotes xmlns:wpc="http://schemas.microsoft.com/office/word/2010/wordprocessingCanvas" xmlns:mo="http://schemas.microsoft.com/office/mac/office/2008/main" xmlns:mc="http://schemas.openxmlformats.org/markup-compatibility/2006" xmlns:mv="urn:schemas-microsoft-com:mac:vml" xmlns:o="urn:schemas-microsoft-com:office:office" xmlns:r="http://schemas.openxmlformats.org/officeDocument/2006/relationships" xmlns:m="http://schemas.openxmlformats.org/officeDocument/2006/math" xmlns:v="urn:schemas-microsoft-com:vml" xmlns:wp14="http://schemas.microsoft.com/office/word/2010/wordprocessingDrawing" xmlns:wp="http://schemas.openxmlformats.org/drawingml/2006/wordprocessingDrawing" xmlns:w10="urn:schemas-microsoft-com:office:word" xmlns:w="http://schemas.openxmlformats.org/wordprocessingml/2006/main" xmlns:w14="http://schemas.microsoft.com/office/word/2010/wordml" xmlns:w15="http://schemas.microsoft.com/office/word/2012/wordml" xmlns:wpg="http://schemas.microsoft.com/office/word/2010/wordprocessingGroup" xmlns:wpi="http://schemas.microsoft.com/office/word/2010/wordprocessingInk" xmlns:wne="http://schemas.microsoft.com/office/word/2006/wordml" xmlns:wps="http://schemas.microsoft.com/office/word/2010/wordprocessingShape" mc:Ignorable="w14 w15 wp14">
+<w:footnotes xmlns:wpc="http://schemas.microsoft.com/office/word/2010/wordprocessingCanvas" xmlns:cx="http://schemas.microsoft.com/office/drawing/2014/chartex" xmlns:cx1="http://schemas.microsoft.com/office/drawing/2015/9/8/chartex" xmlns:cx2="http://schemas.microsoft.com/office/drawing/2015/10/21/chartex" xmlns:cx3="http://schemas.microsoft.com/office/drawing/2016/5/9/chartex" xmlns:cx4="http://schemas.microsoft.com/office/drawing/2016/5/10/chartex" xmlns:cx5="http://schemas.microsoft.com/office/drawing/2016/5/11/chartex" xmlns:cx6="http://schemas.microsoft.com/office/drawing/2016/5/12/chartex" xmlns:cx7="http://schemas.microsoft.com/office/drawing/2016/5/13/chartex" xmlns:cx8="http://schemas.microsoft.com/office/drawing/2016/5/14/chartex" xmlns:mc="http://schemas.openxmlformats.org/markup-compatibility/2006" xmlns:aink="http://schemas.microsoft.com/office/drawing/2016/ink" xmlns:am3d="http://schemas.microsoft.com/office/drawing/2017/model3d" xmlns:o="urn:schemas-microsoft-com:office:office" xmlns:r="http://schemas.openxmlformats.org/officeDocument/2006/relationships" xmlns:m="http://schemas.openxmlformats.org/officeDocument/2006/math" xmlns:v="urn:schemas-microsoft-com:vml" xmlns:wp14="http://schemas.microsoft.com/office/word/2010/wordprocessingDrawing" xmlns:wp="http://schemas.openxmlformats.org/drawingml/2006/wordprocessingDrawing" xmlns:w10="urn:schemas-microsoft-com:office:word" xmlns:w="http://schemas.openxmlformats.org/wordprocessingml/2006/main" xmlns:w14="http://schemas.microsoft.com/office/word/2010/wordml" xmlns:w15="http://schemas.microsoft.com/office/word/2012/wordml" xmlns:w16cid="http://schemas.microsoft.com/office/word/2016/wordml/cid" xmlns:w16se="http://schemas.microsoft.com/office/word/2015/wordml/symex" xmlns:wpg="http://schemas.microsoft.com/office/word/2010/wordprocessingGroup" xmlns:wpi="http://schemas.microsoft.com/office/word/2010/wordprocessingInk" xmlns:wne="http://schemas.microsoft.com/office/word/2006/wordml" xmlns:wps="http://schemas.microsoft.com/office/word/2010/wordprocessingShape" mc:Ignorable="w14 w15 w16se w16cid wp14">
   <w:footnote w:type="separator" w:id="-1">
     <w:p>
       <w:r>
@@ -9749,8 +9641,8 @@
 </file>
 
 <file path=word/numbering.xml><?xml version="1.0" encoding="utf-8"?>
-<w:numbering xmlns:wpc="http://schemas.microsoft.com/office/word/2010/wordprocessingCanvas" xmlns:mo="http://schemas.microsoft.com/office/mac/office/2008/main" xmlns:mc="http://schemas.openxmlformats.org/markup-compatibility/2006" xmlns:mv="urn:schemas-microsoft-com:mac:vml" xmlns:o="urn:schemas-microsoft-com:office:office" xmlns:r="http://schemas.openxmlformats.org/officeDocument/2006/relationships" xmlns:m="http://schemas.openxmlformats.org/officeDocument/2006/math" xmlns:v="urn:schemas-microsoft-com:vml" xmlns:wp14="http://schemas.microsoft.com/office/word/2010/wordprocessingDrawing" xmlns:wp="http://schemas.openxmlformats.org/drawingml/2006/wordprocessingDrawing" xmlns:w10="urn:schemas-microsoft-com:office:word" xmlns:w="http://schemas.openxmlformats.org/wordprocessingml/2006/main" xmlns:w14="http://schemas.microsoft.com/office/word/2010/wordml" xmlns:w15="http://schemas.microsoft.com/office/word/2012/wordml" xmlns:wpg="http://schemas.microsoft.com/office/word/2010/wordprocessingGroup" xmlns:wpi="http://schemas.microsoft.com/office/word/2010/wordprocessingInk" xmlns:wne="http://schemas.microsoft.com/office/word/2006/wordml" xmlns:wps="http://schemas.microsoft.com/office/word/2010/wordprocessingShape" mc:Ignorable="w14 w15 wp14">
-  <w:abstractNum w:abstractNumId="0">
+<w:numbering xmlns:wpc="http://schemas.microsoft.com/office/word/2010/wordprocessingCanvas" xmlns:cx="http://schemas.microsoft.com/office/drawing/2014/chartex" xmlns:cx1="http://schemas.microsoft.com/office/drawing/2015/9/8/chartex" xmlns:cx2="http://schemas.microsoft.com/office/drawing/2015/10/21/chartex" xmlns:cx3="http://schemas.microsoft.com/office/drawing/2016/5/9/chartex" xmlns:cx4="http://schemas.microsoft.com/office/drawing/2016/5/10/chartex" xmlns:cx5="http://schemas.microsoft.com/office/drawing/2016/5/11/chartex" xmlns:cx6="http://schemas.microsoft.com/office/drawing/2016/5/12/chartex" xmlns:cx7="http://schemas.microsoft.com/office/drawing/2016/5/13/chartex" xmlns:cx8="http://schemas.microsoft.com/office/drawing/2016/5/14/chartex" xmlns:mc="http://schemas.openxmlformats.org/markup-compatibility/2006" xmlns:aink="http://schemas.microsoft.com/office/drawing/2016/ink" xmlns:am3d="http://schemas.microsoft.com/office/drawing/2017/model3d" xmlns:o="urn:schemas-microsoft-com:office:office" xmlns:r="http://schemas.openxmlformats.org/officeDocument/2006/relationships" xmlns:m="http://schemas.openxmlformats.org/officeDocument/2006/math" xmlns:v="urn:schemas-microsoft-com:vml" xmlns:wp14="http://schemas.microsoft.com/office/word/2010/wordprocessingDrawing" xmlns:wp="http://schemas.openxmlformats.org/drawingml/2006/wordprocessingDrawing" xmlns:w10="urn:schemas-microsoft-com:office:word" xmlns:w="http://schemas.openxmlformats.org/wordprocessingml/2006/main" xmlns:w14="http://schemas.microsoft.com/office/word/2010/wordml" xmlns:w15="http://schemas.microsoft.com/office/word/2012/wordml" xmlns:w16cid="http://schemas.microsoft.com/office/word/2016/wordml/cid" xmlns:w16se="http://schemas.microsoft.com/office/word/2015/wordml/symex" xmlns:wpg="http://schemas.microsoft.com/office/word/2010/wordprocessingGroup" xmlns:wpi="http://schemas.microsoft.com/office/word/2010/wordprocessingInk" xmlns:wne="http://schemas.microsoft.com/office/word/2006/wordml" xmlns:wps="http://schemas.microsoft.com/office/word/2010/wordprocessingShape" mc:Ignorable="w14 w15 w16se w16cid wp14">
+  <w:abstractNum w:abstractNumId="0" w15:restartNumberingAfterBreak="0">
     <w:nsid w:val="90FEEEB8"/>
     <w:multiLevelType w:val="multilevel"/>
     <w:tmpl w:val="9B521880"/>
@@ -9842,7 +9734,7 @@
       <w:lvlJc w:val="left"/>
     </w:lvl>
   </w:abstractNum>
-  <w:abstractNum w:abstractNumId="1">
+  <w:abstractNum w:abstractNumId="1" w15:restartNumberingAfterBreak="0">
     <w:nsid w:val="E17F69BA"/>
     <w:multiLevelType w:val="multilevel"/>
     <w:tmpl w:val="EE6C22CE"/>
@@ -9934,7 +9826,7 @@
       <w:lvlJc w:val="left"/>
     </w:lvl>
   </w:abstractNum>
-  <w:abstractNum w:abstractNumId="2">
+  <w:abstractNum w:abstractNumId="2" w15:restartNumberingAfterBreak="0">
     <w:nsid w:val="EECD0F1D"/>
     <w:multiLevelType w:val="multilevel"/>
     <w:tmpl w:val="47DC2BC8"/>
@@ -10033,7 +9925,7 @@
       <w:lvlJc w:val="left"/>
     </w:lvl>
   </w:abstractNum>
-  <w:abstractNum w:abstractNumId="3">
+  <w:abstractNum w:abstractNumId="3" w15:restartNumberingAfterBreak="0">
     <w:nsid w:val="FFFFFF1D"/>
     <w:multiLevelType w:val="multilevel"/>
     <w:tmpl w:val="84425094"/>
@@ -10173,7 +10065,7 @@
       </w:rPr>
     </w:lvl>
   </w:abstractNum>
-  <w:abstractNum w:abstractNumId="4">
+  <w:abstractNum w:abstractNumId="4" w15:restartNumberingAfterBreak="0">
     <w:nsid w:val="FFFFFF7C"/>
     <w:multiLevelType w:val="singleLevel"/>
     <w:tmpl w:val="9B48A9B4"/>
@@ -10190,7 +10082,7 @@
       </w:pPr>
     </w:lvl>
   </w:abstractNum>
-  <w:abstractNum w:abstractNumId="5">
+  <w:abstractNum w:abstractNumId="5" w15:restartNumberingAfterBreak="0">
     <w:nsid w:val="FFFFFF7D"/>
     <w:multiLevelType w:val="singleLevel"/>
     <w:tmpl w:val="EF2635B4"/>
@@ -10207,7 +10099,7 @@
       </w:pPr>
     </w:lvl>
   </w:abstractNum>
-  <w:abstractNum w:abstractNumId="6">
+  <w:abstractNum w:abstractNumId="6" w15:restartNumberingAfterBreak="0">
     <w:nsid w:val="FFFFFF7E"/>
     <w:multiLevelType w:val="singleLevel"/>
     <w:tmpl w:val="8F3C8EA6"/>
@@ -10224,7 +10116,7 @@
       </w:pPr>
     </w:lvl>
   </w:abstractNum>
-  <w:abstractNum w:abstractNumId="7">
+  <w:abstractNum w:abstractNumId="7" w15:restartNumberingAfterBreak="0">
     <w:nsid w:val="FFFFFF7F"/>
     <w:multiLevelType w:val="singleLevel"/>
     <w:tmpl w:val="F8243E84"/>
@@ -10241,7 +10133,7 @@
       </w:pPr>
     </w:lvl>
   </w:abstractNum>
-  <w:abstractNum w:abstractNumId="8">
+  <w:abstractNum w:abstractNumId="8" w15:restartNumberingAfterBreak="0">
     <w:nsid w:val="FFFFFF80"/>
     <w:multiLevelType w:val="singleLevel"/>
     <w:tmpl w:val="38F6A0A8"/>
@@ -10261,7 +10153,7 @@
       </w:rPr>
     </w:lvl>
   </w:abstractNum>
-  <w:abstractNum w:abstractNumId="9">
+  <w:abstractNum w:abstractNumId="9" w15:restartNumberingAfterBreak="0">
     <w:nsid w:val="FFFFFF81"/>
     <w:multiLevelType w:val="singleLevel"/>
     <w:tmpl w:val="CD2CC372"/>
@@ -10281,7 +10173,7 @@
       </w:rPr>
     </w:lvl>
   </w:abstractNum>
-  <w:abstractNum w:abstractNumId="10">
+  <w:abstractNum w:abstractNumId="10" w15:restartNumberingAfterBreak="0">
     <w:nsid w:val="FFFFFF82"/>
     <w:multiLevelType w:val="singleLevel"/>
     <w:tmpl w:val="906CEEA2"/>
@@ -10301,7 +10193,7 @@
       </w:rPr>
     </w:lvl>
   </w:abstractNum>
-  <w:abstractNum w:abstractNumId="11">
+  <w:abstractNum w:abstractNumId="11" w15:restartNumberingAfterBreak="0">
     <w:nsid w:val="FFFFFF83"/>
     <w:multiLevelType w:val="singleLevel"/>
     <w:tmpl w:val="71485F72"/>
@@ -10321,7 +10213,7 @@
       </w:rPr>
     </w:lvl>
   </w:abstractNum>
-  <w:abstractNum w:abstractNumId="12">
+  <w:abstractNum w:abstractNumId="12" w15:restartNumberingAfterBreak="0">
     <w:nsid w:val="FFFFFF88"/>
     <w:multiLevelType w:val="singleLevel"/>
     <w:tmpl w:val="CB60DEC2"/>
@@ -10338,7 +10230,7 @@
       </w:pPr>
     </w:lvl>
   </w:abstractNum>
-  <w:abstractNum w:abstractNumId="13">
+  <w:abstractNum w:abstractNumId="13" w15:restartNumberingAfterBreak="0">
     <w:nsid w:val="FFFFFF89"/>
     <w:multiLevelType w:val="singleLevel"/>
     <w:tmpl w:val="0B7CDEE6"/>
@@ -10358,7 +10250,7 @@
       </w:rPr>
     </w:lvl>
   </w:abstractNum>
-  <w:abstractNum w:abstractNumId="14">
+  <w:abstractNum w:abstractNumId="14" w15:restartNumberingAfterBreak="0">
     <w:nsid w:val="1F800296"/>
     <w:multiLevelType w:val="multilevel"/>
     <w:tmpl w:val="5C16263C"/>
@@ -10715,7 +10607,7 @@
 </file>
 
 <file path=word/styles.xml><?xml version="1.0" encoding="utf-8"?>
-<w:styles xmlns:mc="http://schemas.openxmlformats.org/markup-compatibility/2006" xmlns:r="http://schemas.openxmlformats.org/officeDocument/2006/relationships" xmlns:w="http://schemas.openxmlformats.org/wordprocessingml/2006/main" xmlns:w14="http://schemas.microsoft.com/office/word/2010/wordml" xmlns:w15="http://schemas.microsoft.com/office/word/2012/wordml" mc:Ignorable="w14 w15">
+<w:styles xmlns:mc="http://schemas.openxmlformats.org/markup-compatibility/2006" xmlns:r="http://schemas.openxmlformats.org/officeDocument/2006/relationships" xmlns:w="http://schemas.openxmlformats.org/wordprocessingml/2006/main" xmlns:w14="http://schemas.microsoft.com/office/word/2010/wordml" xmlns:w15="http://schemas.microsoft.com/office/word/2012/wordml" xmlns:w16cid="http://schemas.microsoft.com/office/word/2016/wordml/cid" xmlns:w16se="http://schemas.microsoft.com/office/word/2015/wordml/symex" mc:Ignorable="w14 w15 w16se w16cid">
   <w:docDefaults>
     <w:rPrDefault>
       <w:rPr>
@@ -10731,7 +10623,7 @@
       </w:pPr>
     </w:pPrDefault>
   </w:docDefaults>
-  <w:latentStyles w:defLockedState="0" w:defUIPriority="0" w:defSemiHidden="0" w:defUnhideWhenUsed="0" w:defQFormat="0" w:count="382">
+  <w:latentStyles w:defLockedState="0" w:defUIPriority="0" w:defSemiHidden="0" w:defUnhideWhenUsed="0" w:defQFormat="0" w:count="375">
     <w:lsdException w:name="index 1" w:semiHidden="1" w:unhideWhenUsed="1"/>
     <w:lsdException w:name="index 7" w:semiHidden="1" w:unhideWhenUsed="1"/>
     <w:lsdException w:name="index 8" w:semiHidden="1" w:unhideWhenUsed="1"/>
@@ -11077,12 +10969,11 @@
     <w:autoRedefine/>
     <w:uiPriority w:val="9"/>
     <w:qFormat/>
-    <w:rsid w:val="00690DCE"/>
+    <w:rsid w:val="00FC584F"/>
     <w:pPr>
       <w:keepNext/>
       <w:keepLines/>
       <w:spacing w:before="480" w:after="0"/>
-      <w:jc w:val="both"/>
       <w:outlineLvl w:val="0"/>
     </w:pPr>
     <w:rPr>
@@ -11100,7 +10991,7 @@
     <w:uiPriority w:val="9"/>
     <w:unhideWhenUsed/>
     <w:qFormat/>
-    <w:rsid w:val="008D4CCC"/>
+    <w:rsid w:val="00FE35FF"/>
     <w:pPr>
       <w:keepNext/>
       <w:keepLines/>
@@ -12369,7 +12260,7 @@
 </file>
 
 <file path=customXml/itemProps1.xml><?xml version="1.0" encoding="utf-8"?>
-<ds:datastoreItem xmlns:ds="http://schemas.openxmlformats.org/officeDocument/2006/customXml" ds:itemID="{CECA5F61-BF5A-0D4A-B237-F80BFFE9922B}">
+<ds:datastoreItem xmlns:ds="http://schemas.openxmlformats.org/officeDocument/2006/customXml" ds:itemID="{D89E899E-A87A-9044-BF29-BE70EDA3CDBD}">
   <ds:schemaRefs>
     <ds:schemaRef ds:uri="http://schemas.openxmlformats.org/officeDocument/2006/bibliography"/>
   </ds:schemaRefs>

</xml_diff>